<commit_message>
Hibák és fejlesztési lehetőségek hozzáadása
</commit_message>
<xml_diff>
--- a/Záródolgozat_HotPodtato.docx
+++ b/Záródolgozat_HotPodtato.docx
@@ -1,6 +1,6 @@
 
 <file path=word/document.xml><?xml version="1.0" encoding="utf-8"?>
-<w:document xmlns:wpc="http://schemas.microsoft.com/office/word/2010/wordprocessingCanvas" xmlns:cx="http://schemas.microsoft.com/office/drawing/2014/chartex" xmlns:cx1="http://schemas.microsoft.com/office/drawing/2015/9/8/chartex" xmlns:cx2="http://schemas.microsoft.com/office/drawing/2015/10/21/chartex" xmlns:cx3="http://schemas.microsoft.com/office/drawing/2016/5/9/chartex" xmlns:cx4="http://schemas.microsoft.com/office/drawing/2016/5/10/chartex" xmlns:cx5="http://schemas.microsoft.com/office/drawing/2016/5/11/chartex" xmlns:cx6="http://schemas.microsoft.com/office/drawing/2016/5/12/chartex" xmlns:cx7="http://schemas.microsoft.com/office/drawing/2016/5/13/chartex" xmlns:cx8="http://schemas.microsoft.com/office/drawing/2016/5/14/chartex" xmlns:mc="http://schemas.openxmlformats.org/markup-compatibility/2006" xmlns:aink="http://schemas.microsoft.com/office/drawing/2016/ink" xmlns:am3d="http://schemas.microsoft.com/office/drawing/2017/model3d" xmlns:o="urn:schemas-microsoft-com:office:office" xmlns:r="http://schemas.openxmlformats.org/officeDocument/2006/relationships" xmlns:m="http://schemas.openxmlformats.org/officeDocument/2006/math" xmlns:v="urn:schemas-microsoft-com:vml" xmlns:wp14="http://schemas.microsoft.com/office/word/2010/wordprocessingDrawing" xmlns:wp="http://schemas.openxmlformats.org/drawingml/2006/wordprocessingDrawing" xmlns:w10="urn:schemas-microsoft-com:office:word" xmlns:w="http://schemas.openxmlformats.org/wordprocessingml/2006/main" xmlns:w14="http://schemas.microsoft.com/office/word/2010/wordml" xmlns:w15="http://schemas.microsoft.com/office/word/2012/wordml" xmlns:w16cex="http://schemas.microsoft.com/office/word/2018/wordml/cex" xmlns:w16cid="http://schemas.microsoft.com/office/word/2016/wordml/cid" xmlns:w16="http://schemas.microsoft.com/office/word/2018/wordml" xmlns:w16sdtdh="http://schemas.microsoft.com/office/word/2020/wordml/sdtdatahash" xmlns:w16se="http://schemas.microsoft.com/office/word/2015/wordml/symex" xmlns:wpg="http://schemas.microsoft.com/office/word/2010/wordprocessingGroup" xmlns:wpi="http://schemas.microsoft.com/office/word/2010/wordprocessingInk" xmlns:wne="http://schemas.microsoft.com/office/word/2006/wordml" xmlns:wps="http://schemas.microsoft.com/office/word/2010/wordprocessingShape" mc:Ignorable="w14 w15 w16se w16cid w16 w16cex w16sdtdh wp14">
+<w:document xmlns:wpc="http://schemas.microsoft.com/office/word/2010/wordprocessingCanvas" xmlns:cx="http://schemas.microsoft.com/office/drawing/2014/chartex" xmlns:cx1="http://schemas.microsoft.com/office/drawing/2015/9/8/chartex" xmlns:cx2="http://schemas.microsoft.com/office/drawing/2015/10/21/chartex" xmlns:cx3="http://schemas.microsoft.com/office/drawing/2016/5/9/chartex" xmlns:cx4="http://schemas.microsoft.com/office/drawing/2016/5/10/chartex" xmlns:cx5="http://schemas.microsoft.com/office/drawing/2016/5/11/chartex" xmlns:cx6="http://schemas.microsoft.com/office/drawing/2016/5/12/chartex" xmlns:cx7="http://schemas.microsoft.com/office/drawing/2016/5/13/chartex" xmlns:cx8="http://schemas.microsoft.com/office/drawing/2016/5/14/chartex" xmlns:mc="http://schemas.openxmlformats.org/markup-compatibility/2006" xmlns:aink="http://schemas.microsoft.com/office/drawing/2016/ink" xmlns:am3d="http://schemas.microsoft.com/office/drawing/2017/model3d" xmlns:o="urn:schemas-microsoft-com:office:office" xmlns:oel="http://schemas.microsoft.com/office/2019/extlst" xmlns:r="http://schemas.openxmlformats.org/officeDocument/2006/relationships" xmlns:m="http://schemas.openxmlformats.org/officeDocument/2006/math" xmlns:v="urn:schemas-microsoft-com:vml" xmlns:wp14="http://schemas.microsoft.com/office/word/2010/wordprocessingDrawing" xmlns:wp="http://schemas.openxmlformats.org/drawingml/2006/wordprocessingDrawing" xmlns:w10="urn:schemas-microsoft-com:office:word" xmlns:w="http://schemas.openxmlformats.org/wordprocessingml/2006/main" xmlns:w14="http://schemas.microsoft.com/office/word/2010/wordml" xmlns:w15="http://schemas.microsoft.com/office/word/2012/wordml" xmlns:w16cex="http://schemas.microsoft.com/office/word/2018/wordml/cex" xmlns:w16cid="http://schemas.microsoft.com/office/word/2016/wordml/cid" xmlns:w16="http://schemas.microsoft.com/office/word/2018/wordml" xmlns:w16sdtdh="http://schemas.microsoft.com/office/word/2020/wordml/sdtdatahash" xmlns:w16se="http://schemas.microsoft.com/office/word/2015/wordml/symex" xmlns:wpg="http://schemas.microsoft.com/office/word/2010/wordprocessingGroup" xmlns:wpi="http://schemas.microsoft.com/office/word/2010/wordprocessingInk" xmlns:wne="http://schemas.microsoft.com/office/word/2006/wordml" xmlns:wps="http://schemas.microsoft.com/office/word/2010/wordprocessingShape" mc:Ignorable="w14 w15 w16se w16cid w16 w16cex w16sdtdh wp14">
   <w:body>
     <w:p>
       <w:pPr>
@@ -485,6 +485,10 @@
             <w:rPr>
               <w:rFonts w:cstheme="minorBidi"/>
               <w:noProof/>
+              <w:kern w:val="2"/>
+              <w:sz w:val="24"/>
+              <w:szCs w:val="24"/>
+              <w14:ligatures w14:val="standardContextual"/>
             </w:rPr>
           </w:pPr>
           <w:r>
@@ -496,7 +500,7 @@
           <w:r>
             <w:fldChar w:fldCharType="separate"/>
           </w:r>
-          <w:hyperlink w:anchor="_Toc164024616" w:history="1">
+          <w:hyperlink w:anchor="_Toc164032237" w:history="1">
             <w:r>
               <w:rPr>
                 <w:rStyle w:val="Hiperhivatkozs"/>
@@ -509,6 +513,10 @@
               <w:rPr>
                 <w:rFonts w:cstheme="minorBidi"/>
                 <w:noProof/>
+                <w:kern w:val="2"/>
+                <w:sz w:val="24"/>
+                <w:szCs w:val="24"/>
+                <w14:ligatures w14:val="standardContextual"/>
               </w:rPr>
               <w:tab/>
             </w:r>
@@ -539,7 +547,7 @@
                 <w:noProof/>
                 <w:webHidden/>
               </w:rPr>
-              <w:instrText xml:space="preserve"> PAGEREF _Toc164024616 \h </w:instrText>
+              <w:instrText xml:space="preserve"> PAGEREF _Toc164032237 \h </w:instrText>
             </w:r>
             <w:r>
               <w:rPr>
@@ -580,9 +588,13 @@
             <w:rPr>
               <w:rFonts w:cstheme="minorBidi"/>
               <w:noProof/>
+              <w:kern w:val="2"/>
+              <w:sz w:val="24"/>
+              <w:szCs w:val="24"/>
+              <w14:ligatures w14:val="standardContextual"/>
             </w:rPr>
           </w:pPr>
-          <w:hyperlink w:anchor="_Toc164024617" w:history="1">
+          <w:hyperlink w:anchor="_Toc164032238" w:history="1">
             <w:r>
               <w:rPr>
                 <w:rStyle w:val="Hiperhivatkozs"/>
@@ -595,6 +607,10 @@
               <w:rPr>
                 <w:rFonts w:cstheme="minorBidi"/>
                 <w:noProof/>
+                <w:kern w:val="2"/>
+                <w:sz w:val="24"/>
+                <w:szCs w:val="24"/>
+                <w14:ligatures w14:val="standardContextual"/>
               </w:rPr>
               <w:tab/>
             </w:r>
@@ -625,7 +641,7 @@
                 <w:noProof/>
                 <w:webHidden/>
               </w:rPr>
-              <w:instrText xml:space="preserve"> PAGEREF _Toc164024617 \h </w:instrText>
+              <w:instrText xml:space="preserve"> PAGEREF _Toc164032238 \h </w:instrText>
             </w:r>
             <w:r>
               <w:rPr>
@@ -666,9 +682,13 @@
             <w:rPr>
               <w:rFonts w:cstheme="minorBidi"/>
               <w:noProof/>
+              <w:kern w:val="2"/>
+              <w:sz w:val="24"/>
+              <w:szCs w:val="24"/>
+              <w14:ligatures w14:val="standardContextual"/>
             </w:rPr>
           </w:pPr>
-          <w:hyperlink w:anchor="_Toc164024618" w:history="1">
+          <w:hyperlink w:anchor="_Toc164032239" w:history="1">
             <w:r>
               <w:rPr>
                 <w:rStyle w:val="Hiperhivatkozs"/>
@@ -681,6 +701,10 @@
               <w:rPr>
                 <w:rFonts w:cstheme="minorBidi"/>
                 <w:noProof/>
+                <w:kern w:val="2"/>
+                <w:sz w:val="24"/>
+                <w:szCs w:val="24"/>
+                <w14:ligatures w14:val="standardContextual"/>
               </w:rPr>
               <w:tab/>
             </w:r>
@@ -711,7 +735,7 @@
                 <w:noProof/>
                 <w:webHidden/>
               </w:rPr>
-              <w:instrText xml:space="preserve"> PAGEREF _Toc164024618 \h </w:instrText>
+              <w:instrText xml:space="preserve"> PAGEREF _Toc164032239 \h </w:instrText>
             </w:r>
             <w:r>
               <w:rPr>
@@ -752,9 +776,13 @@
             <w:rPr>
               <w:rFonts w:cstheme="minorBidi"/>
               <w:noProof/>
+              <w:kern w:val="2"/>
+              <w:sz w:val="24"/>
+              <w:szCs w:val="24"/>
+              <w14:ligatures w14:val="standardContextual"/>
             </w:rPr>
           </w:pPr>
-          <w:hyperlink w:anchor="_Toc164024619" w:history="1">
+          <w:hyperlink w:anchor="_Toc164032240" w:history="1">
             <w:r>
               <w:rPr>
                 <w:rStyle w:val="Hiperhivatkozs"/>
@@ -767,6 +795,10 @@
               <w:rPr>
                 <w:rFonts w:cstheme="minorBidi"/>
                 <w:noProof/>
+                <w:kern w:val="2"/>
+                <w:sz w:val="24"/>
+                <w:szCs w:val="24"/>
+                <w14:ligatures w14:val="standardContextual"/>
               </w:rPr>
               <w:tab/>
             </w:r>
@@ -797,7 +829,7 @@
                 <w:noProof/>
                 <w:webHidden/>
               </w:rPr>
-              <w:instrText xml:space="preserve"> PAGEREF _Toc164024619 \h </w:instrText>
+              <w:instrText xml:space="preserve"> PAGEREF _Toc164032240 \h </w:instrText>
             </w:r>
             <w:r>
               <w:rPr>
@@ -838,9 +870,13 @@
             <w:rPr>
               <w:rFonts w:cstheme="minorBidi"/>
               <w:noProof/>
+              <w:kern w:val="2"/>
+              <w:sz w:val="24"/>
+              <w:szCs w:val="24"/>
+              <w14:ligatures w14:val="standardContextual"/>
             </w:rPr>
           </w:pPr>
-          <w:hyperlink w:anchor="_Toc164024620" w:history="1">
+          <w:hyperlink w:anchor="_Toc164032241" w:history="1">
             <w:r>
               <w:rPr>
                 <w:rStyle w:val="Hiperhivatkozs"/>
@@ -853,6 +889,10 @@
               <w:rPr>
                 <w:rFonts w:cstheme="minorBidi"/>
                 <w:noProof/>
+                <w:kern w:val="2"/>
+                <w:sz w:val="24"/>
+                <w:szCs w:val="24"/>
+                <w14:ligatures w14:val="standardContextual"/>
               </w:rPr>
               <w:tab/>
             </w:r>
@@ -883,7 +923,7 @@
                 <w:noProof/>
                 <w:webHidden/>
               </w:rPr>
-              <w:instrText xml:space="preserve"> PAGEREF _Toc164024620 \h </w:instrText>
+              <w:instrText xml:space="preserve"> PAGEREF _Toc164032241 \h </w:instrText>
             </w:r>
             <w:r>
               <w:rPr>
@@ -924,9 +964,13 @@
             <w:rPr>
               <w:rFonts w:cstheme="minorBidi"/>
               <w:noProof/>
+              <w:kern w:val="2"/>
+              <w:sz w:val="24"/>
+              <w:szCs w:val="24"/>
+              <w14:ligatures w14:val="standardContextual"/>
             </w:rPr>
           </w:pPr>
-          <w:hyperlink w:anchor="_Toc164024621" w:history="1">
+          <w:hyperlink w:anchor="_Toc164032242" w:history="1">
             <w:r>
               <w:rPr>
                 <w:rStyle w:val="Hiperhivatkozs"/>
@@ -939,6 +983,10 @@
               <w:rPr>
                 <w:rFonts w:cstheme="minorBidi"/>
                 <w:noProof/>
+                <w:kern w:val="2"/>
+                <w:sz w:val="24"/>
+                <w:szCs w:val="24"/>
+                <w14:ligatures w14:val="standardContextual"/>
               </w:rPr>
               <w:tab/>
             </w:r>
@@ -969,7 +1017,7 @@
                 <w:noProof/>
                 <w:webHidden/>
               </w:rPr>
-              <w:instrText xml:space="preserve"> PAGEREF _Toc164024621 \h </w:instrText>
+              <w:instrText xml:space="preserve"> PAGEREF _Toc164032242 \h </w:instrText>
             </w:r>
             <w:r>
               <w:rPr>
@@ -1010,9 +1058,13 @@
             <w:rPr>
               <w:rFonts w:cstheme="minorBidi"/>
               <w:noProof/>
+              <w:kern w:val="2"/>
+              <w:sz w:val="24"/>
+              <w:szCs w:val="24"/>
+              <w14:ligatures w14:val="standardContextual"/>
             </w:rPr>
           </w:pPr>
-          <w:hyperlink w:anchor="_Toc164024622" w:history="1">
+          <w:hyperlink w:anchor="_Toc164032243" w:history="1">
             <w:r>
               <w:rPr>
                 <w:rStyle w:val="Hiperhivatkozs"/>
@@ -1025,6 +1077,10 @@
               <w:rPr>
                 <w:rFonts w:cstheme="minorBidi"/>
                 <w:noProof/>
+                <w:kern w:val="2"/>
+                <w:sz w:val="24"/>
+                <w:szCs w:val="24"/>
+                <w14:ligatures w14:val="standardContextual"/>
               </w:rPr>
               <w:tab/>
             </w:r>
@@ -1055,7 +1111,7 @@
                 <w:noProof/>
                 <w:webHidden/>
               </w:rPr>
-              <w:instrText xml:space="preserve"> PAGEREF _Toc164024622 \h </w:instrText>
+              <w:instrText xml:space="preserve"> PAGEREF _Toc164032243 \h </w:instrText>
             </w:r>
             <w:r>
               <w:rPr>
@@ -1096,9 +1152,13 @@
             <w:rPr>
               <w:rFonts w:cstheme="minorBidi"/>
               <w:noProof/>
+              <w:kern w:val="2"/>
+              <w:sz w:val="24"/>
+              <w:szCs w:val="24"/>
+              <w14:ligatures w14:val="standardContextual"/>
             </w:rPr>
           </w:pPr>
-          <w:hyperlink w:anchor="_Toc164024623" w:history="1">
+          <w:hyperlink w:anchor="_Toc164032244" w:history="1">
             <w:r>
               <w:rPr>
                 <w:rStyle w:val="Hiperhivatkozs"/>
@@ -1111,6 +1171,10 @@
               <w:rPr>
                 <w:rFonts w:cstheme="minorBidi"/>
                 <w:noProof/>
+                <w:kern w:val="2"/>
+                <w:sz w:val="24"/>
+                <w:szCs w:val="24"/>
+                <w14:ligatures w14:val="standardContextual"/>
               </w:rPr>
               <w:tab/>
             </w:r>
@@ -1141,7 +1205,7 @@
                 <w:noProof/>
                 <w:webHidden/>
               </w:rPr>
-              <w:instrText xml:space="preserve"> PAGEREF _Toc164024623 \h </w:instrText>
+              <w:instrText xml:space="preserve"> PAGEREF _Toc164032244 \h </w:instrText>
             </w:r>
             <w:r>
               <w:rPr>
@@ -1182,9 +1246,13 @@
             <w:rPr>
               <w:rFonts w:cstheme="minorBidi"/>
               <w:noProof/>
+              <w:kern w:val="2"/>
+              <w:sz w:val="24"/>
+              <w:szCs w:val="24"/>
+              <w14:ligatures w14:val="standardContextual"/>
             </w:rPr>
           </w:pPr>
-          <w:hyperlink w:anchor="_Toc164024624" w:history="1">
+          <w:hyperlink w:anchor="_Toc164032245" w:history="1">
             <w:r>
               <w:rPr>
                 <w:rStyle w:val="Hiperhivatkozs"/>
@@ -1197,6 +1265,10 @@
               <w:rPr>
                 <w:rFonts w:cstheme="minorBidi"/>
                 <w:noProof/>
+                <w:kern w:val="2"/>
+                <w:sz w:val="24"/>
+                <w:szCs w:val="24"/>
+                <w14:ligatures w14:val="standardContextual"/>
               </w:rPr>
               <w:tab/>
             </w:r>
@@ -1227,7 +1299,7 @@
                 <w:noProof/>
                 <w:webHidden/>
               </w:rPr>
-              <w:instrText xml:space="preserve"> PAGEREF _Toc164024624 \h </w:instrText>
+              <w:instrText xml:space="preserve"> PAGEREF _Toc164032245 \h </w:instrText>
             </w:r>
             <w:r>
               <w:rPr>
@@ -1267,9 +1339,13 @@
             <w:rPr>
               <w:rFonts w:cstheme="minorBidi"/>
               <w:noProof/>
+              <w:kern w:val="2"/>
+              <w:sz w:val="24"/>
+              <w:szCs w:val="24"/>
+              <w14:ligatures w14:val="standardContextual"/>
             </w:rPr>
           </w:pPr>
-          <w:hyperlink w:anchor="_Toc164024625" w:history="1">
+          <w:hyperlink w:anchor="_Toc164032246" w:history="1">
             <w:r>
               <w:rPr>
                 <w:rStyle w:val="Hiperhivatkozs"/>
@@ -1297,7 +1373,7 @@
                 <w:noProof/>
                 <w:webHidden/>
               </w:rPr>
-              <w:instrText xml:space="preserve"> PAGEREF _Toc164024625 \h </w:instrText>
+              <w:instrText xml:space="preserve"> PAGEREF _Toc164032246 \h </w:instrText>
             </w:r>
             <w:r>
               <w:rPr>
@@ -1337,9 +1413,13 @@
             <w:rPr>
               <w:rFonts w:cstheme="minorBidi"/>
               <w:noProof/>
+              <w:kern w:val="2"/>
+              <w:sz w:val="24"/>
+              <w:szCs w:val="24"/>
+              <w14:ligatures w14:val="standardContextual"/>
             </w:rPr>
           </w:pPr>
-          <w:hyperlink w:anchor="_Toc164024626" w:history="1">
+          <w:hyperlink w:anchor="_Toc164032247" w:history="1">
             <w:r>
               <w:rPr>
                 <w:rStyle w:val="Hiperhivatkozs"/>
@@ -1367,7 +1447,7 @@
                 <w:noProof/>
                 <w:webHidden/>
               </w:rPr>
-              <w:instrText xml:space="preserve"> PAGEREF _Toc164024626 \h </w:instrText>
+              <w:instrText xml:space="preserve"> PAGEREF _Toc164032247 \h </w:instrText>
             </w:r>
             <w:r>
               <w:rPr>
@@ -1407,9 +1487,13 @@
             <w:rPr>
               <w:rFonts w:cstheme="minorBidi"/>
               <w:noProof/>
+              <w:kern w:val="2"/>
+              <w:sz w:val="24"/>
+              <w:szCs w:val="24"/>
+              <w14:ligatures w14:val="standardContextual"/>
             </w:rPr>
           </w:pPr>
-          <w:hyperlink w:anchor="_Toc164024627" w:history="1">
+          <w:hyperlink w:anchor="_Toc164032248" w:history="1">
             <w:r>
               <w:rPr>
                 <w:rStyle w:val="Hiperhivatkozs"/>
@@ -1437,7 +1521,7 @@
                 <w:noProof/>
                 <w:webHidden/>
               </w:rPr>
-              <w:instrText xml:space="preserve"> PAGEREF _Toc164024627 \h </w:instrText>
+              <w:instrText xml:space="preserve"> PAGEREF _Toc164032248 \h </w:instrText>
             </w:r>
             <w:r>
               <w:rPr>
@@ -1472,15 +1556,19 @@
           <w:pPr>
             <w:pStyle w:val="TJ2"/>
             <w:tabs>
-              <w:tab w:val="left" w:pos="880"/>
+              <w:tab w:val="left" w:pos="960"/>
               <w:tab w:val="right" w:leader="dot" w:pos="9062"/>
             </w:tabs>
             <w:rPr>
               <w:rFonts w:cstheme="minorBidi"/>
               <w:noProof/>
+              <w:kern w:val="2"/>
+              <w:sz w:val="24"/>
+              <w:szCs w:val="24"/>
+              <w14:ligatures w14:val="standardContextual"/>
             </w:rPr>
           </w:pPr>
-          <w:hyperlink w:anchor="_Toc164024628" w:history="1">
+          <w:hyperlink w:anchor="_Toc164032249" w:history="1">
             <w:r>
               <w:rPr>
                 <w:rStyle w:val="Hiperhivatkozs"/>
@@ -1493,8 +1581,12 @@
               <w:rPr>
                 <w:rFonts w:cstheme="minorBidi"/>
                 <w:noProof/>
-              </w:rPr>
-              <w:t xml:space="preserve"> </w:t>
+                <w:kern w:val="2"/>
+                <w:sz w:val="24"/>
+                <w:szCs w:val="24"/>
+                <w14:ligatures w14:val="standardContextual"/>
+              </w:rPr>
+              <w:tab/>
             </w:r>
             <w:r>
               <w:rPr>
@@ -1523,7 +1615,7 @@
                 <w:noProof/>
                 <w:webHidden/>
               </w:rPr>
-              <w:instrText xml:space="preserve"> PAGEREF _Toc164024628 \h </w:instrText>
+              <w:instrText xml:space="preserve"> PAGEREF _Toc164032249 \h </w:instrText>
             </w:r>
             <w:r>
               <w:rPr>
@@ -1543,7 +1635,7 @@
                 <w:noProof/>
                 <w:webHidden/>
               </w:rPr>
-              <w:t>18</w:t>
+              <w:t>19</w:t>
             </w:r>
             <w:r>
               <w:rPr>
@@ -1563,9 +1655,13 @@
             <w:rPr>
               <w:rFonts w:cstheme="minorBidi"/>
               <w:noProof/>
+              <w:kern w:val="2"/>
+              <w:sz w:val="24"/>
+              <w:szCs w:val="24"/>
+              <w14:ligatures w14:val="standardContextual"/>
             </w:rPr>
           </w:pPr>
-          <w:hyperlink w:anchor="_Toc164024629" w:history="1">
+          <w:hyperlink w:anchor="_Toc164032250" w:history="1">
             <w:r>
               <w:rPr>
                 <w:rStyle w:val="Hiperhivatkozs"/>
@@ -1593,7 +1689,7 @@
                 <w:noProof/>
                 <w:webHidden/>
               </w:rPr>
-              <w:instrText xml:space="preserve"> PAGEREF _Toc164024629 \h </w:instrText>
+              <w:instrText xml:space="preserve"> PAGEREF _Toc164032250 \h </w:instrText>
             </w:r>
             <w:r>
               <w:rPr>
@@ -1613,7 +1709,7 @@
                 <w:noProof/>
                 <w:webHidden/>
               </w:rPr>
-              <w:t>21</w:t>
+              <w:t>22</w:t>
             </w:r>
             <w:r>
               <w:rPr>
@@ -1633,9 +1729,13 @@
             <w:rPr>
               <w:rFonts w:cstheme="minorBidi"/>
               <w:noProof/>
+              <w:kern w:val="2"/>
+              <w:sz w:val="24"/>
+              <w:szCs w:val="24"/>
+              <w14:ligatures w14:val="standardContextual"/>
             </w:rPr>
           </w:pPr>
-          <w:hyperlink w:anchor="_Toc164024630" w:history="1">
+          <w:hyperlink w:anchor="_Toc164032251" w:history="1">
             <w:r>
               <w:rPr>
                 <w:rStyle w:val="Hiperhivatkozs"/>
@@ -1662,7 +1762,7 @@
                 <w:noProof/>
                 <w:webHidden/>
               </w:rPr>
-              <w:instrText xml:space="preserve"> PAGEREF _Toc164024630 \h </w:instrText>
+              <w:instrText xml:space="preserve"> PAGEREF _Toc164032251 \h </w:instrText>
             </w:r>
             <w:r>
               <w:rPr>
@@ -1682,7 +1782,7 @@
                 <w:noProof/>
                 <w:webHidden/>
               </w:rPr>
-              <w:t>21</w:t>
+              <w:t>22</w:t>
             </w:r>
             <w:r>
               <w:rPr>
@@ -1702,35 +1802,20 @@
             <w:rPr>
               <w:rFonts w:cstheme="minorBidi"/>
               <w:noProof/>
+              <w:kern w:val="2"/>
+              <w:sz w:val="24"/>
+              <w:szCs w:val="24"/>
+              <w14:ligatures w14:val="standardContextual"/>
             </w:rPr>
           </w:pPr>
-          <w:r>
-            <w:t xml:space="preserve">    </w:t>
-          </w:r>
-          <w:hyperlink w:anchor="_Toc164024631" w:history="1">
+          <w:hyperlink w:anchor="_Toc164032252" w:history="1">
             <w:r>
               <w:rPr>
                 <w:rStyle w:val="Hiperhivatkozs"/>
                 <w:rFonts w:ascii="Times New Roman" w:hAnsi="Times New Roman"/>
                 <w:noProof/>
               </w:rPr>
-              <w:t>9.</w:t>
-            </w:r>
-            <w:r>
-              <w:rPr>
-                <w:rStyle w:val="Hiperhivatkozs"/>
-                <w:rFonts w:ascii="Times New Roman" w:hAnsi="Times New Roman"/>
-                <w:noProof/>
-              </w:rPr>
-              <w:t>5</w:t>
-            </w:r>
-            <w:r>
-              <w:rPr>
-                <w:rStyle w:val="Hiperhivatkozs"/>
-                <w:rFonts w:ascii="Times New Roman" w:hAnsi="Times New Roman"/>
-                <w:noProof/>
-              </w:rPr>
-              <w:t xml:space="preserve"> Belépési felület</w:t>
+              <w:t>9.5 Belépési felület</w:t>
             </w:r>
             <w:r>
               <w:rPr>
@@ -1751,7 +1836,7 @@
                 <w:noProof/>
                 <w:webHidden/>
               </w:rPr>
-              <w:instrText xml:space="preserve"> PAGEREF _Toc164024631 \h </w:instrText>
+              <w:instrText xml:space="preserve"> PAGEREF _Toc164032252 \h </w:instrText>
             </w:r>
             <w:r>
               <w:rPr>
@@ -1771,7 +1856,7 @@
                 <w:noProof/>
                 <w:webHidden/>
               </w:rPr>
-              <w:t>23</w:t>
+              <w:t>24</w:t>
             </w:r>
             <w:r>
               <w:rPr>
@@ -1786,15 +1871,19 @@
           <w:pPr>
             <w:pStyle w:val="TJ1"/>
             <w:tabs>
-              <w:tab w:val="left" w:pos="440"/>
+              <w:tab w:val="left" w:pos="720"/>
               <w:tab w:val="right" w:leader="dot" w:pos="9062"/>
             </w:tabs>
             <w:rPr>
-              <w:rStyle w:val="Hiperhivatkozs"/>
-              <w:rFonts w:ascii="Times New Roman" w:hAnsi="Times New Roman"/>
+              <w:rFonts w:cstheme="minorBidi"/>
+              <w:noProof/>
+              <w:kern w:val="2"/>
+              <w:sz w:val="24"/>
+              <w:szCs w:val="24"/>
+              <w14:ligatures w14:val="standardContextual"/>
             </w:rPr>
           </w:pPr>
-          <w:hyperlink w:anchor="_Toc164024632" w:history="1">
+          <w:hyperlink w:anchor="_Toc164032253" w:history="1">
             <w:r>
               <w:rPr>
                 <w:rStyle w:val="Hiperhivatkozs"/>
@@ -1805,10 +1894,14 @@
             </w:r>
             <w:r>
               <w:rPr>
-                <w:rStyle w:val="Hiperhivatkozs"/>
-                <w:rFonts w:ascii="Times New Roman" w:hAnsi="Times New Roman"/>
-              </w:rPr>
-              <w:t xml:space="preserve">  </w:t>
+                <w:rFonts w:cstheme="minorBidi"/>
+                <w:noProof/>
+                <w:kern w:val="2"/>
+                <w:sz w:val="24"/>
+                <w:szCs w:val="24"/>
+                <w14:ligatures w14:val="standardContextual"/>
+              </w:rPr>
+              <w:tab/>
             </w:r>
             <w:r>
               <w:rPr>
@@ -1816,67 +1909,52 @@
                 <w:rFonts w:ascii="Times New Roman" w:hAnsi="Times New Roman"/>
                 <w:noProof/>
               </w:rPr>
-              <w:t>Adatbázis</w:t>
+              <w:t>Adatbázis felépítése</w:t>
             </w:r>
             <w:r>
               <w:rPr>
-                <w:rStyle w:val="Hiperhivatkozs"/>
-                <w:rFonts w:ascii="Times New Roman" w:hAnsi="Times New Roman"/>
                 <w:noProof/>
-              </w:rPr>
-              <w:t xml:space="preserve"> felépítése</w:t>
-            </w:r>
-            <w:r>
-              <w:rPr>
-                <w:rStyle w:val="Hiperhivatkozs"/>
-                <w:rFonts w:ascii="Times New Roman" w:hAnsi="Times New Roman"/>
                 <w:webHidden/>
               </w:rPr>
               <w:tab/>
             </w:r>
             <w:r>
               <w:rPr>
-                <w:rStyle w:val="Hiperhivatkozs"/>
-                <w:rFonts w:ascii="Times New Roman" w:hAnsi="Times New Roman"/>
+                <w:noProof/>
                 <w:webHidden/>
               </w:rPr>
               <w:fldChar w:fldCharType="begin"/>
             </w:r>
             <w:r>
               <w:rPr>
-                <w:rStyle w:val="Hiperhivatkozs"/>
-                <w:rFonts w:ascii="Times New Roman" w:hAnsi="Times New Roman"/>
+                <w:noProof/>
                 <w:webHidden/>
               </w:rPr>
-              <w:instrText xml:space="preserve"> PAGEREF _Toc164024632 \h </w:instrText>
+              <w:instrText xml:space="preserve"> PAGEREF _Toc164032253 \h </w:instrText>
             </w:r>
             <w:r>
               <w:rPr>
-                <w:rStyle w:val="Hiperhivatkozs"/>
-                <w:rFonts w:ascii="Times New Roman" w:hAnsi="Times New Roman"/>
+                <w:noProof/>
                 <w:webHidden/>
               </w:rPr>
             </w:r>
             <w:r>
               <w:rPr>
-                <w:rStyle w:val="Hiperhivatkozs"/>
-                <w:rFonts w:ascii="Times New Roman" w:hAnsi="Times New Roman"/>
+                <w:noProof/>
                 <w:webHidden/>
               </w:rPr>
               <w:fldChar w:fldCharType="separate"/>
             </w:r>
             <w:r>
               <w:rPr>
-                <w:rStyle w:val="Hiperhivatkozs"/>
-                <w:rFonts w:ascii="Times New Roman" w:hAnsi="Times New Roman"/>
+                <w:noProof/>
                 <w:webHidden/>
               </w:rPr>
-              <w:t>24</w:t>
+              <w:t>25</w:t>
             </w:r>
             <w:r>
               <w:rPr>
-                <w:rStyle w:val="Hiperhivatkozs"/>
-                <w:rFonts w:ascii="Times New Roman" w:hAnsi="Times New Roman"/>
+                <w:noProof/>
                 <w:webHidden/>
               </w:rPr>
               <w:fldChar w:fldCharType="end"/>
@@ -1887,15 +1965,19 @@
           <w:pPr>
             <w:pStyle w:val="TJ1"/>
             <w:tabs>
-              <w:tab w:val="left" w:pos="440"/>
+              <w:tab w:val="left" w:pos="720"/>
               <w:tab w:val="right" w:leader="dot" w:pos="9062"/>
             </w:tabs>
             <w:rPr>
-              <w:rStyle w:val="Hiperhivatkozs"/>
-              <w:rFonts w:ascii="Times New Roman" w:hAnsi="Times New Roman"/>
+              <w:rFonts w:cstheme="minorBidi"/>
+              <w:noProof/>
+              <w:kern w:val="2"/>
+              <w:sz w:val="24"/>
+              <w:szCs w:val="24"/>
+              <w14:ligatures w14:val="standardContextual"/>
             </w:rPr>
           </w:pPr>
-          <w:hyperlink w:anchor="_Toc164024633" w:history="1">
+          <w:hyperlink w:anchor="_Toc164032254" w:history="1">
             <w:r>
               <w:rPr>
                 <w:rStyle w:val="Hiperhivatkozs"/>
@@ -1906,8 +1988,12 @@
             </w:r>
             <w:r>
               <w:rPr>
-                <w:rStyle w:val="Hiperhivatkozs"/>
-                <w:rFonts w:ascii="Times New Roman" w:hAnsi="Times New Roman"/>
+                <w:rFonts w:cstheme="minorBidi"/>
+                <w:noProof/>
+                <w:kern w:val="2"/>
+                <w:sz w:val="24"/>
+                <w:szCs w:val="24"/>
+                <w14:ligatures w14:val="standardContextual"/>
               </w:rPr>
               <w:tab/>
             </w:r>
@@ -1921,55 +2007,122 @@
             </w:r>
             <w:r>
               <w:rPr>
-                <w:rStyle w:val="Hiperhivatkozs"/>
-                <w:rFonts w:ascii="Times New Roman" w:hAnsi="Times New Roman"/>
+                <w:noProof/>
                 <w:webHidden/>
               </w:rPr>
               <w:tab/>
             </w:r>
             <w:r>
               <w:rPr>
-                <w:rStyle w:val="Hiperhivatkozs"/>
-                <w:rFonts w:ascii="Times New Roman" w:hAnsi="Times New Roman"/>
+                <w:noProof/>
                 <w:webHidden/>
               </w:rPr>
               <w:fldChar w:fldCharType="begin"/>
             </w:r>
             <w:r>
               <w:rPr>
-                <w:rStyle w:val="Hiperhivatkozs"/>
-                <w:rFonts w:ascii="Times New Roman" w:hAnsi="Times New Roman"/>
+                <w:noProof/>
                 <w:webHidden/>
               </w:rPr>
-              <w:instrText xml:space="preserve"> PAGEREF _Toc164024633 \h </w:instrText>
+              <w:instrText xml:space="preserve"> PAGEREF _Toc164032254 \h </w:instrText>
             </w:r>
             <w:r>
               <w:rPr>
-                <w:rStyle w:val="Hiperhivatkozs"/>
-                <w:rFonts w:ascii="Times New Roman" w:hAnsi="Times New Roman"/>
+                <w:noProof/>
                 <w:webHidden/>
               </w:rPr>
             </w:r>
             <w:r>
               <w:rPr>
-                <w:rStyle w:val="Hiperhivatkozs"/>
-                <w:rFonts w:ascii="Times New Roman" w:hAnsi="Times New Roman"/>
+                <w:noProof/>
                 <w:webHidden/>
               </w:rPr>
               <w:fldChar w:fldCharType="separate"/>
             </w:r>
             <w:r>
               <w:rPr>
+                <w:noProof/>
+                <w:webHidden/>
+              </w:rPr>
+              <w:t>27</w:t>
+            </w:r>
+            <w:r>
+              <w:rPr>
+                <w:noProof/>
+                <w:webHidden/>
+              </w:rPr>
+              <w:fldChar w:fldCharType="end"/>
+            </w:r>
+          </w:hyperlink>
+        </w:p>
+        <w:p>
+          <w:pPr>
+            <w:pStyle w:val="TJ1"/>
+            <w:tabs>
+              <w:tab w:val="right" w:leader="dot" w:pos="9062"/>
+            </w:tabs>
+            <w:rPr>
+              <w:rFonts w:cstheme="minorBidi"/>
+              <w:noProof/>
+              <w:kern w:val="2"/>
+              <w:sz w:val="24"/>
+              <w:szCs w:val="24"/>
+              <w14:ligatures w14:val="standardContextual"/>
+            </w:rPr>
+          </w:pPr>
+          <w:hyperlink w:anchor="_Toc164032255" w:history="1">
+            <w:r>
+              <w:rPr>
                 <w:rStyle w:val="Hiperhivatkozs"/>
                 <w:rFonts w:ascii="Times New Roman" w:hAnsi="Times New Roman"/>
-                <w:webHidden/>
-              </w:rPr>
-              <w:t>25</w:t>
+                <w:noProof/>
+              </w:rPr>
+              <w:t>11.1 API kérések:</w:t>
             </w:r>
             <w:r>
               <w:rPr>
-                <w:rStyle w:val="Hiperhivatkozs"/>
-                <w:rFonts w:ascii="Times New Roman" w:hAnsi="Times New Roman"/>
+                <w:noProof/>
+                <w:webHidden/>
+              </w:rPr>
+              <w:tab/>
+            </w:r>
+            <w:r>
+              <w:rPr>
+                <w:noProof/>
+                <w:webHidden/>
+              </w:rPr>
+              <w:fldChar w:fldCharType="begin"/>
+            </w:r>
+            <w:r>
+              <w:rPr>
+                <w:noProof/>
+                <w:webHidden/>
+              </w:rPr>
+              <w:instrText xml:space="preserve"> PAGEREF _Toc164032255 \h </w:instrText>
+            </w:r>
+            <w:r>
+              <w:rPr>
+                <w:noProof/>
+                <w:webHidden/>
+              </w:rPr>
+            </w:r>
+            <w:r>
+              <w:rPr>
+                <w:noProof/>
+                <w:webHidden/>
+              </w:rPr>
+              <w:fldChar w:fldCharType="separate"/>
+            </w:r>
+            <w:r>
+              <w:rPr>
+                <w:noProof/>
+                <w:webHidden/>
+              </w:rPr>
+              <w:t>27</w:t>
+            </w:r>
+            <w:r>
+              <w:rPr>
+                <w:noProof/>
                 <w:webHidden/>
               </w:rPr>
               <w:fldChar w:fldCharType="end"/>
@@ -1985,76 +2138,65 @@
             <w:rPr>
               <w:rFonts w:cstheme="minorBidi"/>
               <w:noProof/>
+              <w:kern w:val="2"/>
+              <w:sz w:val="24"/>
+              <w:szCs w:val="24"/>
+              <w14:ligatures w14:val="standardContextual"/>
             </w:rPr>
           </w:pPr>
-          <w:hyperlink w:anchor="_Toc164024634" w:history="1">
+          <w:hyperlink w:anchor="_Toc164032256" w:history="1">
             <w:r>
               <w:rPr>
                 <w:rStyle w:val="Hiperhivatkozs"/>
                 <w:rFonts w:ascii="Times New Roman" w:hAnsi="Times New Roman"/>
                 <w:noProof/>
               </w:rPr>
-              <w:t>11</w:t>
+              <w:t>11.2 GET kérés:</w:t>
             </w:r>
             <w:r>
               <w:rPr>
-                <w:rStyle w:val="Hiperhivatkozs"/>
-                <w:rFonts w:ascii="Times New Roman" w:hAnsi="Times New Roman"/>
                 <w:noProof/>
-              </w:rPr>
-              <w:t>.1 API kérések:</w:t>
-            </w:r>
-            <w:r>
-              <w:rPr>
-                <w:rStyle w:val="Hiperhivatkozs"/>
-                <w:rFonts w:ascii="Times New Roman" w:hAnsi="Times New Roman"/>
                 <w:webHidden/>
               </w:rPr>
               <w:tab/>
             </w:r>
             <w:r>
               <w:rPr>
-                <w:rStyle w:val="Hiperhivatkozs"/>
-                <w:rFonts w:ascii="Times New Roman" w:hAnsi="Times New Roman"/>
+                <w:noProof/>
                 <w:webHidden/>
               </w:rPr>
               <w:fldChar w:fldCharType="begin"/>
             </w:r>
             <w:r>
               <w:rPr>
-                <w:rStyle w:val="Hiperhivatkozs"/>
-                <w:rFonts w:ascii="Times New Roman" w:hAnsi="Times New Roman"/>
+                <w:noProof/>
                 <w:webHidden/>
               </w:rPr>
-              <w:instrText xml:space="preserve"> PAGEREF _Toc164024634 \h </w:instrText>
+              <w:instrText xml:space="preserve"> PAGEREF _Toc164032256 \h </w:instrText>
             </w:r>
             <w:r>
               <w:rPr>
-                <w:rStyle w:val="Hiperhivatkozs"/>
-                <w:rFonts w:ascii="Times New Roman" w:hAnsi="Times New Roman"/>
+                <w:noProof/>
                 <w:webHidden/>
               </w:rPr>
             </w:r>
             <w:r>
               <w:rPr>
-                <w:rStyle w:val="Hiperhivatkozs"/>
-                <w:rFonts w:ascii="Times New Roman" w:hAnsi="Times New Roman"/>
+                <w:noProof/>
                 <w:webHidden/>
               </w:rPr>
               <w:fldChar w:fldCharType="separate"/>
             </w:r>
             <w:r>
               <w:rPr>
-                <w:rStyle w:val="Hiperhivatkozs"/>
-                <w:rFonts w:ascii="Times New Roman" w:hAnsi="Times New Roman"/>
+                <w:noProof/>
                 <w:webHidden/>
               </w:rPr>
-              <w:t>25</w:t>
+              <w:t>28</w:t>
             </w:r>
             <w:r>
               <w:rPr>
-                <w:rStyle w:val="Hiperhivatkozs"/>
-                <w:rFonts w:ascii="Times New Roman" w:hAnsi="Times New Roman"/>
+                <w:noProof/>
                 <w:webHidden/>
               </w:rPr>
               <w:fldChar w:fldCharType="end"/>
@@ -2070,34 +2212,124 @@
             <w:rPr>
               <w:rFonts w:cstheme="minorBidi"/>
               <w:noProof/>
+              <w:kern w:val="2"/>
+              <w:sz w:val="24"/>
+              <w:szCs w:val="24"/>
+              <w14:ligatures w14:val="standardContextual"/>
             </w:rPr>
           </w:pPr>
-          <w:hyperlink w:anchor="_Toc164024635" w:history="1">
+          <w:hyperlink w:anchor="_Toc164032257" w:history="1">
             <w:r>
               <w:rPr>
                 <w:rStyle w:val="Hiperhivatkozs"/>
                 <w:rFonts w:ascii="Times New Roman" w:hAnsi="Times New Roman"/>
                 <w:noProof/>
               </w:rPr>
-              <w:t>11</w:t>
+              <w:t>11.3 POST kérés:</w:t>
             </w:r>
+            <w:r>
+              <w:rPr>
+                <w:noProof/>
+                <w:webHidden/>
+              </w:rPr>
+              <w:tab/>
+            </w:r>
+            <w:r>
+              <w:rPr>
+                <w:noProof/>
+                <w:webHidden/>
+              </w:rPr>
+              <w:fldChar w:fldCharType="begin"/>
+            </w:r>
+            <w:r>
+              <w:rPr>
+                <w:noProof/>
+                <w:webHidden/>
+              </w:rPr>
+              <w:instrText xml:space="preserve"> PAGEREF _Toc164032257 \h </w:instrText>
+            </w:r>
+            <w:r>
+              <w:rPr>
+                <w:noProof/>
+                <w:webHidden/>
+              </w:rPr>
+            </w:r>
+            <w:r>
+              <w:rPr>
+                <w:noProof/>
+                <w:webHidden/>
+              </w:rPr>
+              <w:fldChar w:fldCharType="separate"/>
+            </w:r>
+            <w:r>
+              <w:rPr>
+                <w:noProof/>
+                <w:webHidden/>
+              </w:rPr>
+              <w:t>29</w:t>
+            </w:r>
+            <w:r>
+              <w:rPr>
+                <w:noProof/>
+                <w:webHidden/>
+              </w:rPr>
+              <w:fldChar w:fldCharType="end"/>
+            </w:r>
+          </w:hyperlink>
+        </w:p>
+        <w:p>
+          <w:pPr>
+            <w:pStyle w:val="TJ1"/>
+            <w:tabs>
+              <w:tab w:val="left" w:pos="720"/>
+              <w:tab w:val="right" w:leader="dot" w:pos="9062"/>
+            </w:tabs>
+            <w:rPr>
+              <w:rFonts w:cstheme="minorBidi"/>
+              <w:noProof/>
+              <w:kern w:val="2"/>
+              <w:sz w:val="24"/>
+              <w:szCs w:val="24"/>
+              <w14:ligatures w14:val="standardContextual"/>
+            </w:rPr>
+          </w:pPr>
+          <w:hyperlink w:anchor="_Toc164032258" w:history="1">
             <w:r>
               <w:rPr>
                 <w:rStyle w:val="Hiperhivatkozs"/>
                 <w:rFonts w:ascii="Times New Roman" w:hAnsi="Times New Roman"/>
                 <w:noProof/>
               </w:rPr>
-              <w:t>.2 GET kérés:</w:t>
+              <w:t>12.</w:t>
             </w:r>
             <w:r>
               <w:rPr>
+                <w:rFonts w:cstheme="minorBidi"/>
                 <w:noProof/>
-                <w:webHidden/>
+                <w:kern w:val="2"/>
+                <w:sz w:val="24"/>
+                <w:szCs w:val="24"/>
+                <w14:ligatures w14:val="standardContextual"/>
               </w:rPr>
               <w:tab/>
             </w:r>
             <w:r>
               <w:rPr>
+                <w:rStyle w:val="Hiperhivatkozs"/>
+                <w:rFonts w:ascii="Times New Roman" w:hAnsi="Times New Roman"/>
+                <w:noProof/>
+              </w:rPr>
+              <w:t>Kliens oldali programozás:</w:t>
+            </w:r>
+            <w:r>
+              <w:rPr>
+                <w:noProof/>
+                <w:webHidden/>
+              </w:rPr>
+              <w:tab/>
+            </w:r>
+            <w:r>
+              <w:rPr>
                 <w:noProof/>
                 <w:webHidden/>
               </w:rPr>
@@ -2108,7 +2340,7 @@
                 <w:noProof/>
                 <w:webHidden/>
               </w:rPr>
-              <w:instrText xml:space="preserve"> PAGEREF _Toc164024635 \h </w:instrText>
+              <w:instrText xml:space="preserve"> PAGEREF _Toc164032258 \h </w:instrText>
             </w:r>
             <w:r>
               <w:rPr>
@@ -2128,7 +2360,7 @@
                 <w:noProof/>
                 <w:webHidden/>
               </w:rPr>
-              <w:t>27</w:t>
+              <w:t>30</w:t>
             </w:r>
             <w:r>
               <w:rPr>
@@ -2148,24 +2380,20 @@
             <w:rPr>
               <w:rFonts w:cstheme="minorBidi"/>
               <w:noProof/>
+              <w:kern w:val="2"/>
+              <w:sz w:val="24"/>
+              <w:szCs w:val="24"/>
+              <w14:ligatures w14:val="standardContextual"/>
             </w:rPr>
           </w:pPr>
-          <w:hyperlink w:anchor="_Toc164024636" w:history="1">
+          <w:hyperlink w:anchor="_Toc164032259" w:history="1">
             <w:r>
               <w:rPr>
                 <w:rStyle w:val="Hiperhivatkozs"/>
                 <w:rFonts w:ascii="Times New Roman" w:hAnsi="Times New Roman"/>
                 <w:noProof/>
               </w:rPr>
-              <w:t>11</w:t>
-            </w:r>
-            <w:r>
-              <w:rPr>
-                <w:rStyle w:val="Hiperhivatkozs"/>
-                <w:rFonts w:ascii="Times New Roman" w:hAnsi="Times New Roman"/>
-                <w:noProof/>
-              </w:rPr>
-              <w:t>.3 POST kérés:</w:t>
+              <w:t>12.1 Hírek oldal:</w:t>
             </w:r>
             <w:r>
               <w:rPr>
@@ -2186,7 +2414,7 @@
                 <w:noProof/>
                 <w:webHidden/>
               </w:rPr>
-              <w:instrText xml:space="preserve"> PAGEREF _Toc164024636 \h </w:instrText>
+              <w:instrText xml:space="preserve"> PAGEREF _Toc164032259 \h </w:instrText>
             </w:r>
             <w:r>
               <w:rPr>
@@ -2206,105 +2434,11 @@
                 <w:noProof/>
                 <w:webHidden/>
               </w:rPr>
-              <w:t>28</w:t>
+              <w:t>30</w:t>
             </w:r>
             <w:r>
               <w:rPr>
                 <w:noProof/>
-                <w:webHidden/>
-              </w:rPr>
-              <w:fldChar w:fldCharType="end"/>
-            </w:r>
-          </w:hyperlink>
-        </w:p>
-        <w:p>
-          <w:pPr>
-            <w:pStyle w:val="TJ1"/>
-            <w:tabs>
-              <w:tab w:val="left" w:pos="440"/>
-              <w:tab w:val="right" w:leader="dot" w:pos="9062"/>
-            </w:tabs>
-            <w:rPr>
-              <w:rStyle w:val="Hiperhivatkozs"/>
-              <w:rFonts w:ascii="Times New Roman" w:hAnsi="Times New Roman"/>
-            </w:rPr>
-          </w:pPr>
-          <w:hyperlink w:anchor="_Toc164024637" w:history="1">
-            <w:r>
-              <w:rPr>
-                <w:rStyle w:val="Hiperhivatkozs"/>
-                <w:rFonts w:ascii="Times New Roman" w:hAnsi="Times New Roman"/>
-                <w:noProof/>
-              </w:rPr>
-              <w:t>1</w:t>
-            </w:r>
-            <w:r>
-              <w:rPr>
-                <w:rStyle w:val="Hiperhivatkozs"/>
-                <w:rFonts w:ascii="Times New Roman" w:hAnsi="Times New Roman"/>
-                <w:noProof/>
-              </w:rPr>
-              <w:t>2</w:t>
-            </w:r>
-            <w:r>
-              <w:rPr>
-                <w:rStyle w:val="Hiperhivatkozs"/>
-                <w:rFonts w:ascii="Times New Roman" w:hAnsi="Times New Roman"/>
-                <w:noProof/>
-              </w:rPr>
-              <w:t>. Kliens oldali programozás:</w:t>
-            </w:r>
-            <w:r>
-              <w:rPr>
-                <w:rStyle w:val="Hiperhivatkozs"/>
-                <w:rFonts w:ascii="Times New Roman" w:hAnsi="Times New Roman"/>
-                <w:webHidden/>
-              </w:rPr>
-              <w:tab/>
-            </w:r>
-            <w:r>
-              <w:rPr>
-                <w:rStyle w:val="Hiperhivatkozs"/>
-                <w:rFonts w:ascii="Times New Roman" w:hAnsi="Times New Roman"/>
-                <w:webHidden/>
-              </w:rPr>
-              <w:fldChar w:fldCharType="begin"/>
-            </w:r>
-            <w:r>
-              <w:rPr>
-                <w:rStyle w:val="Hiperhivatkozs"/>
-                <w:rFonts w:ascii="Times New Roman" w:hAnsi="Times New Roman"/>
-                <w:webHidden/>
-              </w:rPr>
-              <w:instrText xml:space="preserve"> PAGEREF _Toc164024637 \h </w:instrText>
-            </w:r>
-            <w:r>
-              <w:rPr>
-                <w:rStyle w:val="Hiperhivatkozs"/>
-                <w:rFonts w:ascii="Times New Roman" w:hAnsi="Times New Roman"/>
-                <w:webHidden/>
-              </w:rPr>
-            </w:r>
-            <w:r>
-              <w:rPr>
-                <w:rStyle w:val="Hiperhivatkozs"/>
-                <w:rFonts w:ascii="Times New Roman" w:hAnsi="Times New Roman"/>
-                <w:webHidden/>
-              </w:rPr>
-              <w:fldChar w:fldCharType="separate"/>
-            </w:r>
-            <w:r>
-              <w:rPr>
-                <w:rStyle w:val="Hiperhivatkozs"/>
-                <w:rFonts w:ascii="Times New Roman" w:hAnsi="Times New Roman"/>
-                <w:webHidden/>
-              </w:rPr>
-              <w:t>29</w:t>
-            </w:r>
-            <w:r>
-              <w:rPr>
-                <w:rStyle w:val="Hiperhivatkozs"/>
-                <w:rFonts w:ascii="Times New Roman" w:hAnsi="Times New Roman"/>
                 <w:webHidden/>
               </w:rPr>
               <w:fldChar w:fldCharType="end"/>
@@ -2320,32 +2454,20 @@
             <w:rPr>
               <w:rFonts w:cstheme="minorBidi"/>
               <w:noProof/>
+              <w:kern w:val="2"/>
+              <w:sz w:val="24"/>
+              <w:szCs w:val="24"/>
+              <w14:ligatures w14:val="standardContextual"/>
             </w:rPr>
           </w:pPr>
-          <w:hyperlink w:anchor="_Toc164024638" w:history="1">
+          <w:hyperlink w:anchor="_Toc164032260" w:history="1">
             <w:r>
               <w:rPr>
                 <w:rStyle w:val="Hiperhivatkozs"/>
                 <w:rFonts w:ascii="Times New Roman" w:hAnsi="Times New Roman"/>
                 <w:noProof/>
               </w:rPr>
-              <w:t>1</w:t>
-            </w:r>
-            <w:r>
-              <w:rPr>
-                <w:rStyle w:val="Hiperhivatkozs"/>
-                <w:rFonts w:ascii="Times New Roman" w:hAnsi="Times New Roman"/>
-                <w:noProof/>
-              </w:rPr>
-              <w:t>2</w:t>
-            </w:r>
-            <w:r>
-              <w:rPr>
-                <w:rStyle w:val="Hiperhivatkozs"/>
-                <w:rFonts w:ascii="Times New Roman" w:hAnsi="Times New Roman"/>
-                <w:noProof/>
-              </w:rPr>
-              <w:t>.1 Hírek oldal:</w:t>
+              <w:t>12.2 Blogbejegyzések oldala:</w:t>
             </w:r>
             <w:r>
               <w:rPr>
@@ -2366,7 +2488,7 @@
                 <w:noProof/>
                 <w:webHidden/>
               </w:rPr>
-              <w:instrText xml:space="preserve"> PAGEREF _Toc164024638 \h </w:instrText>
+              <w:instrText xml:space="preserve"> PAGEREF _Toc164032260 \h </w:instrText>
             </w:r>
             <w:r>
               <w:rPr>
@@ -2386,7 +2508,7 @@
                 <w:noProof/>
                 <w:webHidden/>
               </w:rPr>
-              <w:t>29</w:t>
+              <w:t>32</w:t>
             </w:r>
             <w:r>
               <w:rPr>
@@ -2406,32 +2528,20 @@
             <w:rPr>
               <w:rFonts w:cstheme="minorBidi"/>
               <w:noProof/>
+              <w:kern w:val="2"/>
+              <w:sz w:val="24"/>
+              <w:szCs w:val="24"/>
+              <w14:ligatures w14:val="standardContextual"/>
             </w:rPr>
           </w:pPr>
-          <w:hyperlink w:anchor="_Toc164024639" w:history="1">
+          <w:hyperlink w:anchor="_Toc164032261" w:history="1">
             <w:r>
               <w:rPr>
                 <w:rStyle w:val="Hiperhivatkozs"/>
                 <w:rFonts w:ascii="Times New Roman" w:hAnsi="Times New Roman"/>
                 <w:noProof/>
               </w:rPr>
-              <w:t>1</w:t>
-            </w:r>
-            <w:r>
-              <w:rPr>
-                <w:rStyle w:val="Hiperhivatkozs"/>
-                <w:rFonts w:ascii="Times New Roman" w:hAnsi="Times New Roman"/>
-                <w:noProof/>
-              </w:rPr>
-              <w:t>2</w:t>
-            </w:r>
-            <w:r>
-              <w:rPr>
-                <w:rStyle w:val="Hiperhivatkozs"/>
-                <w:rFonts w:ascii="Times New Roman" w:hAnsi="Times New Roman"/>
-                <w:noProof/>
-              </w:rPr>
-              <w:t>.2 Blogbejegyzések oldala:</w:t>
+              <w:t>12.2.1 Blogbejegyzések megjelenítésének megvalósítása:</w:t>
             </w:r>
             <w:r>
               <w:rPr>
@@ -2452,7 +2562,7 @@
                 <w:noProof/>
                 <w:webHidden/>
               </w:rPr>
-              <w:instrText xml:space="preserve"> PAGEREF _Toc164024639 \h </w:instrText>
+              <w:instrText xml:space="preserve"> PAGEREF _Toc164032261 \h </w:instrText>
             </w:r>
             <w:r>
               <w:rPr>
@@ -2472,93 +2582,7 @@
                 <w:noProof/>
                 <w:webHidden/>
               </w:rPr>
-              <w:t>30</w:t>
-            </w:r>
-            <w:r>
-              <w:rPr>
-                <w:noProof/>
-                <w:webHidden/>
-              </w:rPr>
-              <w:fldChar w:fldCharType="end"/>
-            </w:r>
-          </w:hyperlink>
-        </w:p>
-        <w:p>
-          <w:pPr>
-            <w:pStyle w:val="TJ2"/>
-            <w:tabs>
-              <w:tab w:val="right" w:leader="dot" w:pos="9062"/>
-            </w:tabs>
-            <w:rPr>
-              <w:rFonts w:cstheme="minorBidi"/>
-              <w:noProof/>
-            </w:rPr>
-          </w:pPr>
-          <w:hyperlink w:anchor="_Toc164024640" w:history="1">
-            <w:r>
-              <w:rPr>
-                <w:rStyle w:val="Hiperhivatkozs"/>
-                <w:rFonts w:ascii="Times New Roman" w:hAnsi="Times New Roman"/>
-                <w:noProof/>
-              </w:rPr>
-              <w:t>1</w:t>
-            </w:r>
-            <w:r>
-              <w:rPr>
-                <w:rStyle w:val="Hiperhivatkozs"/>
-                <w:rFonts w:ascii="Times New Roman" w:hAnsi="Times New Roman"/>
-                <w:noProof/>
-              </w:rPr>
-              <w:t>2</w:t>
-            </w:r>
-            <w:r>
-              <w:rPr>
-                <w:rStyle w:val="Hiperhivatkozs"/>
-                <w:rFonts w:ascii="Times New Roman" w:hAnsi="Times New Roman"/>
-                <w:noProof/>
-              </w:rPr>
-              <w:t>.2.1 Blogbejegyzések megjelenítésének megvalósítása:</w:t>
-            </w:r>
-            <w:r>
-              <w:rPr>
-                <w:noProof/>
-                <w:webHidden/>
-              </w:rPr>
-              <w:tab/>
-            </w:r>
-            <w:r>
-              <w:rPr>
-                <w:noProof/>
-                <w:webHidden/>
-              </w:rPr>
-              <w:fldChar w:fldCharType="begin"/>
-            </w:r>
-            <w:r>
-              <w:rPr>
-                <w:noProof/>
-                <w:webHidden/>
-              </w:rPr>
-              <w:instrText xml:space="preserve"> PAGEREF _Toc164024640 \h </w:instrText>
-            </w:r>
-            <w:r>
-              <w:rPr>
-                <w:noProof/>
-                <w:webHidden/>
-              </w:rPr>
-            </w:r>
-            <w:r>
-              <w:rPr>
-                <w:noProof/>
-                <w:webHidden/>
-              </w:rPr>
-              <w:fldChar w:fldCharType="separate"/>
-            </w:r>
-            <w:r>
-              <w:rPr>
-                <w:noProof/>
-                <w:webHidden/>
-              </w:rPr>
-              <w:t>30</w:t>
+              <w:t>32</w:t>
             </w:r>
             <w:r>
               <w:rPr>
@@ -2573,22 +2597,37 @@
           <w:pPr>
             <w:pStyle w:val="TJ1"/>
             <w:tabs>
-              <w:tab w:val="left" w:pos="440"/>
+              <w:tab w:val="left" w:pos="720"/>
               <w:tab w:val="right" w:leader="dot" w:pos="9062"/>
             </w:tabs>
             <w:rPr>
-              <w:rStyle w:val="Hiperhivatkozs"/>
-              <w:rFonts w:ascii="Times New Roman" w:hAnsi="Times New Roman"/>
+              <w:rFonts w:cstheme="minorBidi"/>
+              <w:noProof/>
+              <w:kern w:val="2"/>
+              <w:sz w:val="24"/>
+              <w:szCs w:val="24"/>
+              <w14:ligatures w14:val="standardContextual"/>
             </w:rPr>
           </w:pPr>
-          <w:hyperlink w:anchor="_Toc164024641" w:history="1">
+          <w:hyperlink w:anchor="_Toc164032262" w:history="1">
             <w:r>
               <w:rPr>
                 <w:rStyle w:val="Hiperhivatkozs"/>
                 <w:rFonts w:ascii="Times New Roman" w:hAnsi="Times New Roman"/>
                 <w:noProof/>
               </w:rPr>
-              <w:t>1</w:t>
+              <w:t>13.</w:t>
+            </w:r>
+            <w:r>
+              <w:rPr>
+                <w:rFonts w:cstheme="minorBidi"/>
+                <w:noProof/>
+                <w:kern w:val="2"/>
+                <w:sz w:val="24"/>
+                <w:szCs w:val="24"/>
+                <w14:ligatures w14:val="standardContextual"/>
+              </w:rPr>
+              <w:tab/>
             </w:r>
             <w:r>
               <w:rPr>
@@ -2596,75 +2635,52 @@
                 <w:rFonts w:ascii="Times New Roman" w:hAnsi="Times New Roman"/>
                 <w:noProof/>
               </w:rPr>
-              <w:t>3.</w:t>
+              <w:t>Autentikáció  - Hitelesítés</w:t>
             </w:r>
             <w:r>
               <w:rPr>
-                <w:rStyle w:val="Hiperhivatkozs"/>
-                <w:rFonts w:ascii="Times New Roman" w:hAnsi="Times New Roman"/>
                 <w:noProof/>
-              </w:rPr>
-              <w:t xml:space="preserve">  Autentikáció  - Hitelesítés</w:t>
-            </w:r>
-            <w:r>
-              <w:rPr>
-                <w:rStyle w:val="Hiperhivatkozs"/>
-                <w:rFonts w:ascii="Times New Roman" w:hAnsi="Times New Roman"/>
                 <w:webHidden/>
               </w:rPr>
               <w:tab/>
             </w:r>
             <w:r>
               <w:rPr>
-                <w:rStyle w:val="Hiperhivatkozs"/>
-                <w:rFonts w:ascii="Times New Roman" w:hAnsi="Times New Roman"/>
+                <w:noProof/>
                 <w:webHidden/>
               </w:rPr>
               <w:fldChar w:fldCharType="begin"/>
             </w:r>
             <w:r>
               <w:rPr>
-                <w:rStyle w:val="Hiperhivatkozs"/>
-                <w:rFonts w:ascii="Times New Roman" w:hAnsi="Times New Roman"/>
+                <w:noProof/>
                 <w:webHidden/>
               </w:rPr>
-              <w:instrText xml:space="preserve"> PAGEREF _Toc164024641 \h </w:instrText>
+              <w:instrText xml:space="preserve"> PAGEREF _Toc164032262 \h </w:instrText>
             </w:r>
             <w:r>
               <w:rPr>
-                <w:rStyle w:val="Hiperhivatkozs"/>
-                <w:rFonts w:ascii="Times New Roman" w:hAnsi="Times New Roman"/>
+                <w:noProof/>
                 <w:webHidden/>
               </w:rPr>
             </w:r>
             <w:r>
               <w:rPr>
-                <w:rStyle w:val="Hiperhivatkozs"/>
-                <w:rFonts w:ascii="Times New Roman" w:hAnsi="Times New Roman"/>
+                <w:noProof/>
                 <w:webHidden/>
               </w:rPr>
               <w:fldChar w:fldCharType="separate"/>
             </w:r>
             <w:r>
               <w:rPr>
-                <w:rStyle w:val="Hiperhivatkozs"/>
-                <w:rFonts w:ascii="Times New Roman" w:hAnsi="Times New Roman"/>
+                <w:noProof/>
                 <w:webHidden/>
               </w:rPr>
-              <w:t>3</w:t>
+              <w:t>34</w:t>
             </w:r>
             <w:r>
               <w:rPr>
-                <w:rStyle w:val="Hiperhivatkozs"/>
-                <w:rFonts w:ascii="Times New Roman" w:hAnsi="Times New Roman"/>
-                <w:webHidden/>
-              </w:rPr>
-              <w:t>2</w:t>
-            </w:r>
-            <w:r>
-              <w:rPr>
-                <w:rStyle w:val="Hiperhivatkozs"/>
-                <w:rFonts w:ascii="Times New Roman" w:hAnsi="Times New Roman"/>
+                <w:noProof/>
                 <w:webHidden/>
               </w:rPr>
               <w:fldChar w:fldCharType="end"/>
@@ -2675,23 +2691,37 @@
           <w:pPr>
             <w:pStyle w:val="TJ1"/>
             <w:tabs>
-              <w:tab w:val="left" w:pos="440"/>
+              <w:tab w:val="left" w:pos="720"/>
               <w:tab w:val="right" w:leader="dot" w:pos="9062"/>
             </w:tabs>
             <w:rPr>
-              <w:rFonts w:ascii="Times New Roman" w:hAnsi="Times New Roman"/>
-              <w:color w:val="0563C1" w:themeColor="hyperlink"/>
-              <w:u w:val="single"/>
+              <w:rFonts w:cstheme="minorBidi"/>
+              <w:noProof/>
+              <w:kern w:val="2"/>
+              <w:sz w:val="24"/>
+              <w:szCs w:val="24"/>
+              <w14:ligatures w14:val="standardContextual"/>
             </w:rPr>
           </w:pPr>
-          <w:hyperlink w:anchor="_Toc164024641" w:history="1">
+          <w:hyperlink w:anchor="_Toc164032263" w:history="1">
             <w:r>
               <w:rPr>
                 <w:rStyle w:val="Hiperhivatkozs"/>
                 <w:rFonts w:ascii="Times New Roman" w:hAnsi="Times New Roman"/>
                 <w:noProof/>
               </w:rPr>
-              <w:t>1</w:t>
+              <w:t>14.</w:t>
+            </w:r>
+            <w:r>
+              <w:rPr>
+                <w:rFonts w:cstheme="minorBidi"/>
+                <w:noProof/>
+                <w:kern w:val="2"/>
+                <w:sz w:val="24"/>
+                <w:szCs w:val="24"/>
+                <w14:ligatures w14:val="standardContextual"/>
+              </w:rPr>
+              <w:tab/>
             </w:r>
             <w:r>
               <w:rPr>
@@ -2699,91 +2729,52 @@
                 <w:rFonts w:ascii="Times New Roman" w:hAnsi="Times New Roman"/>
                 <w:noProof/>
               </w:rPr>
-              <w:t>4</w:t>
+              <w:t>Asztali alkalmazás</w:t>
             </w:r>
             <w:r>
               <w:rPr>
-                <w:rStyle w:val="Hiperhivatkozs"/>
-                <w:rFonts w:ascii="Times New Roman" w:hAnsi="Times New Roman"/>
                 <w:noProof/>
-              </w:rPr>
-              <w:t>.</w:t>
-            </w:r>
-            <w:r>
-              <w:rPr>
-                <w:rStyle w:val="Hiperhivatkozs"/>
-                <w:rFonts w:ascii="Times New Roman" w:hAnsi="Times New Roman"/>
-                <w:noProof/>
-              </w:rPr>
-              <w:t xml:space="preserve">  A</w:t>
-            </w:r>
-            <w:r>
-              <w:rPr>
-                <w:rStyle w:val="Hiperhivatkozs"/>
-                <w:rFonts w:ascii="Times New Roman" w:hAnsi="Times New Roman"/>
-                <w:noProof/>
-              </w:rPr>
-              <w:t>sztali alkalmazás</w:t>
-            </w:r>
-            <w:r>
-              <w:rPr>
-                <w:rStyle w:val="Hiperhivatkozs"/>
-                <w:rFonts w:ascii="Times New Roman" w:hAnsi="Times New Roman"/>
                 <w:webHidden/>
               </w:rPr>
               <w:tab/>
             </w:r>
             <w:r>
               <w:rPr>
-                <w:rStyle w:val="Hiperhivatkozs"/>
-                <w:rFonts w:ascii="Times New Roman" w:hAnsi="Times New Roman"/>
+                <w:noProof/>
                 <w:webHidden/>
               </w:rPr>
               <w:fldChar w:fldCharType="begin"/>
             </w:r>
             <w:r>
               <w:rPr>
-                <w:rStyle w:val="Hiperhivatkozs"/>
-                <w:rFonts w:ascii="Times New Roman" w:hAnsi="Times New Roman"/>
+                <w:noProof/>
                 <w:webHidden/>
               </w:rPr>
-              <w:instrText xml:space="preserve"> PAGEREF _Toc164024641 \h </w:instrText>
+              <w:instrText xml:space="preserve"> PAGEREF _Toc164032263 \h </w:instrText>
             </w:r>
             <w:r>
               <w:rPr>
-                <w:rStyle w:val="Hiperhivatkozs"/>
-                <w:rFonts w:ascii="Times New Roman" w:hAnsi="Times New Roman"/>
+                <w:noProof/>
                 <w:webHidden/>
               </w:rPr>
             </w:r>
             <w:r>
               <w:rPr>
-                <w:rStyle w:val="Hiperhivatkozs"/>
-                <w:rFonts w:ascii="Times New Roman" w:hAnsi="Times New Roman"/>
+                <w:noProof/>
                 <w:webHidden/>
               </w:rPr>
               <w:fldChar w:fldCharType="separate"/>
             </w:r>
             <w:r>
               <w:rPr>
-                <w:rStyle w:val="Hiperhivatkozs"/>
-                <w:rFonts w:ascii="Times New Roman" w:hAnsi="Times New Roman"/>
+                <w:noProof/>
                 <w:webHidden/>
               </w:rPr>
-              <w:t>3</w:t>
+              <w:t>35</w:t>
             </w:r>
             <w:r>
               <w:rPr>
-                <w:rStyle w:val="Hiperhivatkozs"/>
-                <w:rFonts w:ascii="Times New Roman" w:hAnsi="Times New Roman"/>
-                <w:webHidden/>
-              </w:rPr>
-              <w:t>4</w:t>
-            </w:r>
-            <w:r>
-              <w:rPr>
-                <w:rStyle w:val="Hiperhivatkozs"/>
-                <w:rFonts w:ascii="Times New Roman" w:hAnsi="Times New Roman"/>
+                <w:noProof/>
                 <w:webHidden/>
               </w:rPr>
               <w:fldChar w:fldCharType="end"/>
@@ -2797,22 +2788,173 @@
               <w:tab w:val="right" w:leader="dot" w:pos="9062"/>
             </w:tabs>
             <w:rPr>
-              <w:rFonts w:ascii="Times New Roman" w:hAnsi="Times New Roman"/>
+              <w:rFonts w:cstheme="minorBidi"/>
               <w:noProof/>
+              <w:kern w:val="2"/>
+              <w:sz w:val="24"/>
+              <w:szCs w:val="24"/>
+              <w14:ligatures w14:val="standardContextual"/>
             </w:rPr>
           </w:pPr>
-          <w:hyperlink w:anchor="_Toc164024642" w:history="1">
+          <w:hyperlink w:anchor="_Toc164032264" w:history="1">
             <w:r>
               <w:rPr>
                 <w:rStyle w:val="Hiperhivatkozs"/>
                 <w:rFonts w:ascii="Times New Roman" w:hAnsi="Times New Roman"/>
                 <w:noProof/>
               </w:rPr>
+              <w:t>15. Hibák</w:t>
+            </w:r>
+            <w:r>
+              <w:rPr>
+                <w:noProof/>
+                <w:webHidden/>
+              </w:rPr>
+              <w:tab/>
+            </w:r>
+            <w:r>
+              <w:rPr>
+                <w:noProof/>
+                <w:webHidden/>
+              </w:rPr>
+              <w:fldChar w:fldCharType="begin"/>
+            </w:r>
+            <w:r>
+              <w:rPr>
+                <w:noProof/>
+                <w:webHidden/>
+              </w:rPr>
+              <w:instrText xml:space="preserve"> PAGEREF _Toc164032264 \h </w:instrText>
+            </w:r>
+            <w:r>
+              <w:rPr>
+                <w:noProof/>
+                <w:webHidden/>
+              </w:rPr>
+            </w:r>
+            <w:r>
+              <w:rPr>
+                <w:noProof/>
+                <w:webHidden/>
+              </w:rPr>
+              <w:fldChar w:fldCharType="separate"/>
+            </w:r>
+            <w:r>
+              <w:rPr>
+                <w:noProof/>
+                <w:webHidden/>
+              </w:rPr>
+              <w:t>36</w:t>
+            </w:r>
+            <w:r>
+              <w:rPr>
+                <w:noProof/>
+                <w:webHidden/>
+              </w:rPr>
+              <w:fldChar w:fldCharType="end"/>
+            </w:r>
+          </w:hyperlink>
+        </w:p>
+        <w:p>
+          <w:pPr>
+            <w:pStyle w:val="TJ1"/>
+            <w:tabs>
+              <w:tab w:val="right" w:leader="dot" w:pos="9062"/>
+            </w:tabs>
+            <w:rPr>
+              <w:rFonts w:cstheme="minorBidi"/>
+              <w:noProof/>
+              <w:kern w:val="2"/>
+              <w:sz w:val="24"/>
+              <w:szCs w:val="24"/>
+              <w14:ligatures w14:val="standardContextual"/>
+            </w:rPr>
+          </w:pPr>
+          <w:hyperlink w:anchor="_Toc164032265" w:history="1">
+            <w:r>
+              <w:rPr>
+                <w:rStyle w:val="Hiperhivatkozs"/>
+                <w:rFonts w:ascii="Times New Roman" w:hAnsi="Times New Roman"/>
+                <w:noProof/>
+              </w:rPr>
+              <w:t>16. Fejlesztési lehetőségek</w:t>
+            </w:r>
+            <w:r>
+              <w:rPr>
+                <w:noProof/>
+                <w:webHidden/>
+              </w:rPr>
+              <w:tab/>
+            </w:r>
+            <w:r>
+              <w:rPr>
+                <w:noProof/>
+                <w:webHidden/>
+              </w:rPr>
+              <w:fldChar w:fldCharType="begin"/>
+            </w:r>
+            <w:r>
+              <w:rPr>
+                <w:noProof/>
+                <w:webHidden/>
+              </w:rPr>
+              <w:instrText xml:space="preserve"> PAGEREF _Toc164032265 \h </w:instrText>
+            </w:r>
+            <w:r>
+              <w:rPr>
+                <w:noProof/>
+                <w:webHidden/>
+              </w:rPr>
+            </w:r>
+            <w:r>
+              <w:rPr>
+                <w:noProof/>
+                <w:webHidden/>
+              </w:rPr>
+              <w:fldChar w:fldCharType="separate"/>
+            </w:r>
+            <w:r>
+              <w:rPr>
+                <w:noProof/>
+                <w:webHidden/>
+              </w:rPr>
+              <w:t>36</w:t>
+            </w:r>
+            <w:r>
+              <w:rPr>
+                <w:noProof/>
+                <w:webHidden/>
+              </w:rPr>
+              <w:fldChar w:fldCharType="end"/>
+            </w:r>
+          </w:hyperlink>
+        </w:p>
+        <w:p>
+          <w:pPr>
+            <w:pStyle w:val="TJ1"/>
+            <w:tabs>
+              <w:tab w:val="right" w:leader="dot" w:pos="9062"/>
+            </w:tabs>
+            <w:rPr>
+              <w:rFonts w:cstheme="minorBidi"/>
+              <w:noProof/>
+              <w:kern w:val="2"/>
+              <w:sz w:val="24"/>
+              <w:szCs w:val="24"/>
+              <w14:ligatures w14:val="standardContextual"/>
+            </w:rPr>
+          </w:pPr>
+          <w:hyperlink w:anchor="_Toc164032266" w:history="1">
+            <w:r>
+              <w:rPr>
+                <w:rStyle w:val="Hiperhivatkozs"/>
+                <w:rFonts w:ascii="Times New Roman" w:hAnsi="Times New Roman"/>
+                <w:noProof/>
+              </w:rPr>
               <w:t>Felhasznált irodalmak</w:t>
             </w:r>
             <w:r>
               <w:rPr>
-                <w:rFonts w:ascii="Times New Roman" w:hAnsi="Times New Roman"/>
                 <w:noProof/>
                 <w:webHidden/>
               </w:rPr>
@@ -2820,7 +2962,6 @@
             </w:r>
             <w:r>
               <w:rPr>
-                <w:rFonts w:ascii="Times New Roman" w:hAnsi="Times New Roman"/>
                 <w:noProof/>
                 <w:webHidden/>
               </w:rPr>
@@ -2828,22 +2969,19 @@
             </w:r>
             <w:r>
               <w:rPr>
-                <w:rFonts w:ascii="Times New Roman" w:hAnsi="Times New Roman"/>
                 <w:noProof/>
                 <w:webHidden/>
               </w:rPr>
-              <w:instrText xml:space="preserve"> PAGEREF _Toc164024642 \h </w:instrText>
+              <w:instrText xml:space="preserve"> PAGEREF _Toc164032266 \h </w:instrText>
             </w:r>
             <w:r>
               <w:rPr>
-                <w:rFonts w:ascii="Times New Roman" w:hAnsi="Times New Roman"/>
                 <w:noProof/>
                 <w:webHidden/>
               </w:rPr>
             </w:r>
             <w:r>
               <w:rPr>
-                <w:rFonts w:ascii="Times New Roman" w:hAnsi="Times New Roman"/>
                 <w:noProof/>
                 <w:webHidden/>
               </w:rPr>
@@ -2851,28 +2989,19 @@
             </w:r>
             <w:r>
               <w:rPr>
-                <w:rFonts w:ascii="Times New Roman" w:hAnsi="Times New Roman"/>
                 <w:noProof/>
                 <w:webHidden/>
               </w:rPr>
-              <w:t>3</w:t>
+              <w:t>37</w:t>
             </w:r>
             <w:r>
               <w:rPr>
-                <w:rFonts w:ascii="Times New Roman" w:hAnsi="Times New Roman"/>
                 <w:noProof/>
                 <w:webHidden/>
               </w:rPr>
               <w:fldChar w:fldCharType="end"/>
             </w:r>
           </w:hyperlink>
-          <w:r>
-            <w:rPr>
-              <w:rFonts w:ascii="Times New Roman" w:hAnsi="Times New Roman"/>
-              <w:noProof/>
-            </w:rPr>
-            <w:t>4</w:t>
-          </w:r>
         </w:p>
         <w:p>
           <w:r>
@@ -2914,7 +3043,7 @@
           <w:color w:val="000000" w:themeColor="text1"/>
         </w:rPr>
       </w:pPr>
-      <w:bookmarkStart w:id="1" w:name="_Toc164024616"/>
+      <w:bookmarkStart w:id="1" w:name="_Toc164032237"/>
       <w:r>
         <w:rPr>
           <w:rFonts w:ascii="Times New Roman" w:hAnsi="Times New Roman" w:cs="Times New Roman"/>
@@ -3239,7 +3368,7 @@
           <w:color w:val="000000" w:themeColor="text1"/>
         </w:rPr>
       </w:pPr>
-      <w:bookmarkStart w:id="2" w:name="_Toc164024617"/>
+      <w:bookmarkStart w:id="2" w:name="_Toc164032238"/>
       <w:r>
         <w:rPr>
           <w:rFonts w:ascii="Times New Roman" w:hAnsi="Times New Roman" w:cs="Times New Roman"/>
@@ -4010,7 +4139,7 @@
           <w:color w:val="auto"/>
         </w:rPr>
       </w:pPr>
-      <w:bookmarkStart w:id="3" w:name="_Toc164024618"/>
+      <w:bookmarkStart w:id="3" w:name="_Toc164032239"/>
       <w:r>
         <w:rPr>
           <w:rFonts w:ascii="Times New Roman" w:hAnsi="Times New Roman" w:cs="Times New Roman"/>
@@ -5516,7 +5645,7 @@
           <w:color w:val="auto"/>
         </w:rPr>
       </w:pPr>
-      <w:bookmarkStart w:id="4" w:name="_Toc164024619"/>
+      <w:bookmarkStart w:id="4" w:name="_Toc164032240"/>
       <w:r>
         <w:rPr>
           <w:rFonts w:ascii="Times New Roman" w:hAnsi="Times New Roman" w:cs="Times New Roman"/>
@@ -6605,7 +6734,7 @@
           <w:color w:val="auto"/>
         </w:rPr>
       </w:pPr>
-      <w:bookmarkStart w:id="5" w:name="_Toc164024620"/>
+      <w:bookmarkStart w:id="5" w:name="_Toc164032241"/>
       <w:r>
         <w:rPr>
           <w:rFonts w:ascii="Times New Roman" w:hAnsi="Times New Roman" w:cs="Times New Roman"/>
@@ -6943,7 +7072,7 @@
           <w:color w:val="000000" w:themeColor="text1"/>
         </w:rPr>
       </w:pPr>
-      <w:bookmarkStart w:id="6" w:name="_Toc164024621"/>
+      <w:bookmarkStart w:id="6" w:name="_Toc164032242"/>
       <w:r>
         <w:rPr>
           <w:rFonts w:ascii="Times New Roman" w:hAnsi="Times New Roman" w:cs="Times New Roman"/>
@@ -7360,7 +7489,7 @@
           <w:color w:val="auto"/>
         </w:rPr>
       </w:pPr>
-      <w:bookmarkStart w:id="7" w:name="_Toc164024622"/>
+      <w:bookmarkStart w:id="7" w:name="_Toc164032243"/>
       <w:proofErr w:type="spellStart"/>
       <w:r>
         <w:rPr>
@@ -7734,7 +7863,7 @@
           <w:color w:val="auto"/>
         </w:rPr>
       </w:pPr>
-      <w:bookmarkStart w:id="8" w:name="_Toc164024623"/>
+      <w:bookmarkStart w:id="8" w:name="_Toc164032244"/>
       <w:r>
         <w:rPr>
           <w:rFonts w:ascii="Times New Roman" w:hAnsi="Times New Roman" w:cs="Times New Roman"/>
@@ -8154,7 +8283,7 @@
           <w:color w:val="auto"/>
         </w:rPr>
       </w:pPr>
-      <w:bookmarkStart w:id="9" w:name="_Toc164024624"/>
+      <w:bookmarkStart w:id="9" w:name="_Toc164032245"/>
       <w:r>
         <w:rPr>
           <w:rFonts w:ascii="Times New Roman" w:hAnsi="Times New Roman" w:cs="Times New Roman"/>
@@ -8182,7 +8311,7 @@
           <w:szCs w:val="28"/>
         </w:rPr>
       </w:pPr>
-      <w:bookmarkStart w:id="10" w:name="_Toc164024625"/>
+      <w:bookmarkStart w:id="10" w:name="_Toc164032246"/>
       <w:r>
         <w:rPr>
           <w:rFonts w:ascii="Times New Roman" w:hAnsi="Times New Roman" w:cs="Times New Roman"/>
@@ -8900,7 +9029,7 @@
           <w:szCs w:val="28"/>
         </w:rPr>
       </w:pPr>
-      <w:bookmarkStart w:id="12" w:name="_Toc164024626"/>
+      <w:bookmarkStart w:id="12" w:name="_Toc164032247"/>
       <w:r>
         <w:rPr>
           <w:rFonts w:ascii="Times New Roman" w:hAnsi="Times New Roman" w:cs="Times New Roman"/>
@@ -10027,7 +10156,7 @@
           <w:szCs w:val="28"/>
         </w:rPr>
       </w:pPr>
-      <w:bookmarkStart w:id="13" w:name="_Toc164024627"/>
+      <w:bookmarkStart w:id="13" w:name="_Toc164032248"/>
       <w:r>
         <w:rPr>
           <w:rFonts w:ascii="Times New Roman" w:hAnsi="Times New Roman" w:cs="Times New Roman"/>
@@ -11543,7 +11672,7 @@
           <w:sz w:val="24"/>
           <w:szCs w:val="24"/>
         </w:rPr>
-        <w:t>1</w:t>
+        <w:t>16</w:t>
       </w:r>
       <w:r>
         <w:rPr>
@@ -11553,9 +11682,12 @@
           <w:sz w:val="24"/>
           <w:szCs w:val="24"/>
         </w:rPr>
-        <w:t>6</w:t>
-      </w:r>
-      <w:r>
+        <w:t>.kép</w:t>
+      </w:r>
+    </w:p>
+    <w:p>
+      <w:pPr>
+        <w:jc w:val="center"/>
         <w:rPr>
           <w:rFonts w:ascii="Times New Roman" w:hAnsi="Times New Roman" w:cs="Times New Roman"/>
           <w:i/>
@@ -11563,19 +11695,6 @@
           <w:sz w:val="24"/>
           <w:szCs w:val="24"/>
         </w:rPr>
-        <w:t>.kép</w:t>
-      </w:r>
-    </w:p>
-    <w:p>
-      <w:pPr>
-        <w:jc w:val="center"/>
-        <w:rPr>
-          <w:rFonts w:ascii="Times New Roman" w:hAnsi="Times New Roman" w:cs="Times New Roman"/>
-          <w:i/>
-          <w:iCs/>
-          <w:sz w:val="24"/>
-          <w:szCs w:val="24"/>
-        </w:rPr>
       </w:pPr>
     </w:p>
     <w:p>
@@ -11608,16 +11727,16 @@
           <w:sz w:val="24"/>
           <w:szCs w:val="24"/>
         </w:rPr>
-        <w:t xml:space="preserve"> c</w:t>
-      </w:r>
-      <w:proofErr w:type="spellStart"/>
-      <w:r>
-        <w:rPr>
-          <w:rFonts w:ascii="Times New Roman" w:hAnsi="Times New Roman" w:cs="Times New Roman"/>
-          <w:sz w:val="24"/>
-          <w:szCs w:val="24"/>
-        </w:rPr>
-        <w:t>reateConnection</w:t>
+        <w:t xml:space="preserve"> </w:t>
+      </w:r>
+      <w:proofErr w:type="spellStart"/>
+      <w:r>
+        <w:rPr>
+          <w:rFonts w:ascii="Times New Roman" w:hAnsi="Times New Roman" w:cs="Times New Roman"/>
+          <w:sz w:val="24"/>
+          <w:szCs w:val="24"/>
+        </w:rPr>
+        <w:t>createConnection</w:t>
       </w:r>
       <w:proofErr w:type="spellEnd"/>
       <w:r>
@@ -13639,7 +13758,7 @@
           <w:szCs w:val="28"/>
         </w:rPr>
       </w:pPr>
-      <w:bookmarkStart w:id="14" w:name="_Toc164024628"/>
+      <w:bookmarkStart w:id="14" w:name="_Toc164032249"/>
       <w:proofErr w:type="spellStart"/>
       <w:r>
         <w:rPr>
@@ -15674,7 +15793,7 @@
           <w:szCs w:val="28"/>
         </w:rPr>
       </w:pPr>
-      <w:bookmarkStart w:id="15" w:name="_Toc164024629"/>
+      <w:bookmarkStart w:id="15" w:name="_Toc164032250"/>
       <w:r>
         <w:rPr>
           <w:rFonts w:ascii="Times New Roman" w:hAnsi="Times New Roman" w:cs="Times New Roman"/>
@@ -15720,7 +15839,7 @@
           <w:color w:val="auto"/>
         </w:rPr>
       </w:pPr>
-      <w:bookmarkStart w:id="16" w:name="_Toc164024630"/>
+      <w:bookmarkStart w:id="16" w:name="_Toc164032251"/>
       <w:r>
         <w:rPr>
           <w:color w:val="auto"/>
@@ -17625,7 +17744,7 @@
           <w:szCs w:val="28"/>
         </w:rPr>
       </w:pPr>
-      <w:bookmarkStart w:id="17" w:name="_Toc164024631"/>
+      <w:bookmarkStart w:id="17" w:name="_Toc164032252"/>
       <w:r>
         <w:rPr>
           <w:rFonts w:ascii="Times New Roman" w:hAnsi="Times New Roman" w:cs="Times New Roman"/>
@@ -17838,7 +17957,7 @@
           <w:color w:val="auto"/>
         </w:rPr>
       </w:pPr>
-      <w:bookmarkStart w:id="18" w:name="_Toc164024632"/>
+      <w:bookmarkStart w:id="18" w:name="_Toc164032253"/>
       <w:r>
         <w:rPr>
           <w:rFonts w:ascii="Times New Roman" w:hAnsi="Times New Roman" w:cs="Times New Roman"/>
@@ -17847,14 +17966,14 @@
         <w:lastRenderedPageBreak/>
         <w:t>Adatbázis</w:t>
       </w:r>
+      <w:r>
+        <w:rPr>
+          <w:rFonts w:ascii="Times New Roman" w:hAnsi="Times New Roman" w:cs="Times New Roman"/>
+          <w:color w:val="auto"/>
+        </w:rPr>
+        <w:t xml:space="preserve"> felépítése</w:t>
+      </w:r>
       <w:bookmarkEnd w:id="18"/>
-      <w:r>
-        <w:rPr>
-          <w:rFonts w:ascii="Times New Roman" w:hAnsi="Times New Roman" w:cs="Times New Roman"/>
-          <w:color w:val="auto"/>
-        </w:rPr>
-        <w:t xml:space="preserve"> felépítése</w:t>
-      </w:r>
     </w:p>
     <w:p>
       <w:pPr>
@@ -18301,15 +18420,7 @@
           <w:sz w:val="24"/>
           <w:szCs w:val="24"/>
         </w:rPr>
-        <w:t>2</w:t>
-      </w:r>
-      <w:r>
-        <w:rPr>
-          <w:rFonts w:ascii="Times New Roman" w:hAnsi="Times New Roman" w:cs="Times New Roman"/>
-          <w:sz w:val="24"/>
-          <w:szCs w:val="24"/>
-        </w:rPr>
-        <w:t xml:space="preserve">. </w:t>
+        <w:t xml:space="preserve">2. </w:t>
       </w:r>
       <w:proofErr w:type="spellStart"/>
       <w:r>
@@ -18815,15 +18926,7 @@
           <w:sz w:val="24"/>
           <w:szCs w:val="24"/>
         </w:rPr>
-        <w:t>4</w:t>
-      </w:r>
-      <w:r>
-        <w:rPr>
-          <w:rFonts w:ascii="Times New Roman" w:hAnsi="Times New Roman" w:cs="Times New Roman"/>
-          <w:sz w:val="24"/>
-          <w:szCs w:val="24"/>
-        </w:rPr>
-        <w:t xml:space="preserve">. </w:t>
+        <w:t xml:space="preserve">4. </w:t>
       </w:r>
       <w:proofErr w:type="spellStart"/>
       <w:r>
@@ -18841,15 +18944,7 @@
           <w:sz w:val="24"/>
           <w:szCs w:val="24"/>
         </w:rPr>
-        <w:t xml:space="preserve"> – </w:t>
-      </w:r>
-      <w:r>
-        <w:rPr>
-          <w:rFonts w:ascii="Times New Roman" w:hAnsi="Times New Roman" w:cs="Times New Roman"/>
-          <w:sz w:val="24"/>
-          <w:szCs w:val="24"/>
-        </w:rPr>
-        <w:t xml:space="preserve">A </w:t>
+        <w:t xml:space="preserve"> – A </w:t>
       </w:r>
       <w:proofErr w:type="spellStart"/>
       <w:r>
@@ -19081,15 +19176,7 @@
           <w:sz w:val="24"/>
           <w:szCs w:val="24"/>
         </w:rPr>
-        <w:t xml:space="preserve"> – </w:t>
-      </w:r>
-      <w:r>
-        <w:rPr>
-          <w:rFonts w:ascii="Times New Roman" w:hAnsi="Times New Roman" w:cs="Times New Roman"/>
-          <w:sz w:val="24"/>
-          <w:szCs w:val="24"/>
-        </w:rPr>
-        <w:t>INT a lejátszott fordulók számát tartalmazza</w:t>
+        <w:t xml:space="preserve"> – INT a lejátszott fordulók számát tartalmazza</w:t>
       </w:r>
     </w:p>
     <w:p>
@@ -19139,15 +19226,7 @@
           <w:sz w:val="24"/>
           <w:szCs w:val="24"/>
         </w:rPr>
-        <w:t>5)</w:t>
-      </w:r>
-      <w:r>
-        <w:rPr>
-          <w:rFonts w:ascii="Times New Roman" w:hAnsi="Times New Roman" w:cs="Times New Roman"/>
-          <w:sz w:val="24"/>
-          <w:szCs w:val="24"/>
-        </w:rPr>
-        <w:t xml:space="preserve"> a győzelem-vereség mutatót tartalmazza</w:t>
+        <w:t>5) a győzelem-vereség mutatót tartalmazza</w:t>
       </w:r>
     </w:p>
     <w:p>
@@ -19197,23 +19276,7 @@
           <w:sz w:val="24"/>
           <w:szCs w:val="24"/>
         </w:rPr>
-        <w:t>9</w:t>
-      </w:r>
-      <w:r>
-        <w:rPr>
-          <w:rFonts w:ascii="Times New Roman" w:hAnsi="Times New Roman" w:cs="Times New Roman"/>
-          <w:sz w:val="24"/>
-          <w:szCs w:val="24"/>
-        </w:rPr>
-        <w:t>)</w:t>
-      </w:r>
-      <w:r>
-        <w:rPr>
-          <w:rFonts w:ascii="Times New Roman" w:hAnsi="Times New Roman" w:cs="Times New Roman"/>
-          <w:sz w:val="24"/>
-          <w:szCs w:val="24"/>
-        </w:rPr>
-        <w:t xml:space="preserve"> összes szerzett és kapott pontokat tartalmazza </w:t>
+        <w:t xml:space="preserve">9) összes szerzett és kapott pontokat tartalmazza </w:t>
       </w:r>
     </w:p>
     <w:p>
@@ -19246,15 +19309,7 @@
           <w:sz w:val="24"/>
           <w:szCs w:val="24"/>
         </w:rPr>
-        <w:t>5</w:t>
-      </w:r>
-      <w:r>
-        <w:rPr>
-          <w:rFonts w:ascii="Times New Roman" w:hAnsi="Times New Roman" w:cs="Times New Roman"/>
-          <w:sz w:val="24"/>
-          <w:szCs w:val="24"/>
-        </w:rPr>
-        <w:t xml:space="preserve">. </w:t>
+        <w:t xml:space="preserve">5. </w:t>
       </w:r>
       <w:proofErr w:type="spellStart"/>
       <w:r>
@@ -19420,15 +19475,7 @@
           <w:sz w:val="24"/>
           <w:szCs w:val="24"/>
         </w:rPr>
-        <w:t>team</w:t>
-      </w:r>
-      <w:r>
-        <w:rPr>
-          <w:rFonts w:ascii="Times New Roman" w:hAnsi="Times New Roman" w:cs="Times New Roman"/>
-          <w:sz w:val="24"/>
-          <w:szCs w:val="24"/>
-        </w:rPr>
-        <w:t xml:space="preserve"> – </w:t>
+        <w:t xml:space="preserve">team – </w:t>
       </w:r>
       <w:proofErr w:type="gramStart"/>
       <w:r>
@@ -19446,15 +19493,7 @@
           <w:sz w:val="24"/>
           <w:szCs w:val="24"/>
         </w:rPr>
-        <w:t xml:space="preserve">100) a </w:t>
-      </w:r>
-      <w:r>
-        <w:rPr>
-          <w:rFonts w:ascii="Times New Roman" w:hAnsi="Times New Roman" w:cs="Times New Roman"/>
-          <w:sz w:val="24"/>
-          <w:szCs w:val="24"/>
-        </w:rPr>
-        <w:t>játékos csapatának nevét tartalmazza</w:t>
+        <w:t>100) a játékos csapatának nevét tartalmazza</w:t>
       </w:r>
     </w:p>
     <w:p>
@@ -19504,23 +19543,7 @@
           <w:sz w:val="24"/>
           <w:szCs w:val="24"/>
         </w:rPr>
-        <w:t>3</w:t>
-      </w:r>
-      <w:r>
-        <w:rPr>
-          <w:rFonts w:ascii="Times New Roman" w:hAnsi="Times New Roman" w:cs="Times New Roman"/>
-          <w:sz w:val="24"/>
-          <w:szCs w:val="24"/>
-        </w:rPr>
-        <w:t xml:space="preserve">) a </w:t>
-      </w:r>
-      <w:r>
-        <w:rPr>
-          <w:rFonts w:ascii="Times New Roman" w:hAnsi="Times New Roman" w:cs="Times New Roman"/>
-          <w:sz w:val="24"/>
-          <w:szCs w:val="24"/>
-        </w:rPr>
-        <w:t>játékos pozícióját tartalmazza</w:t>
+        <w:t>3) a játékos pozícióját tartalmazza</w:t>
       </w:r>
     </w:p>
     <w:p>
@@ -19552,15 +19575,7 @@
           <w:sz w:val="24"/>
           <w:szCs w:val="24"/>
         </w:rPr>
-        <w:t xml:space="preserve"> </w:t>
-      </w:r>
-      <w:r>
-        <w:rPr>
-          <w:rFonts w:ascii="Times New Roman" w:hAnsi="Times New Roman" w:cs="Times New Roman"/>
-          <w:sz w:val="24"/>
-          <w:szCs w:val="24"/>
-        </w:rPr>
-        <w:t xml:space="preserve">– </w:t>
+        <w:t xml:space="preserve"> – </w:t>
       </w:r>
       <w:proofErr w:type="gramStart"/>
       <w:r>
@@ -19578,23 +19593,7 @@
           <w:sz w:val="24"/>
           <w:szCs w:val="24"/>
         </w:rPr>
-        <w:t>5</w:t>
-      </w:r>
-      <w:r>
-        <w:rPr>
-          <w:rFonts w:ascii="Times New Roman" w:hAnsi="Times New Roman" w:cs="Times New Roman"/>
-          <w:sz w:val="24"/>
-          <w:szCs w:val="24"/>
-        </w:rPr>
-        <w:t xml:space="preserve">) a játékos </w:t>
-      </w:r>
-      <w:r>
-        <w:rPr>
-          <w:rFonts w:ascii="Times New Roman" w:hAnsi="Times New Roman" w:cs="Times New Roman"/>
-          <w:sz w:val="24"/>
-          <w:szCs w:val="24"/>
-        </w:rPr>
-        <w:t>ligában eltöltött éveinek számát tartalmazza</w:t>
+        <w:t>5) a játékos ligában eltöltött éveinek számát tartalmazza</w:t>
       </w:r>
     </w:p>
     <w:p>
@@ -19616,15 +19615,7 @@
           <w:sz w:val="24"/>
           <w:szCs w:val="24"/>
         </w:rPr>
-        <w:t>status</w:t>
-      </w:r>
-      <w:r>
-        <w:rPr>
-          <w:rFonts w:ascii="Times New Roman" w:hAnsi="Times New Roman" w:cs="Times New Roman"/>
-          <w:sz w:val="24"/>
-          <w:szCs w:val="24"/>
-        </w:rPr>
-        <w:t xml:space="preserve"> – </w:t>
+        <w:t xml:space="preserve">status – </w:t>
       </w:r>
       <w:proofErr w:type="gramStart"/>
       <w:r>
@@ -19642,15 +19633,7 @@
           <w:sz w:val="24"/>
           <w:szCs w:val="24"/>
         </w:rPr>
-        <w:t xml:space="preserve">5) a játékos </w:t>
-      </w:r>
-      <w:r>
-        <w:rPr>
-          <w:rFonts w:ascii="Times New Roman" w:hAnsi="Times New Roman" w:cs="Times New Roman"/>
-          <w:sz w:val="24"/>
-          <w:szCs w:val="24"/>
-        </w:rPr>
-        <w:t>egészségügyi státuszát tartalmazza</w:t>
+        <w:t>5) a játékos egészségügyi státuszát tartalmazza</w:t>
       </w:r>
     </w:p>
     <w:p>
@@ -19700,39 +19683,7 @@
           <w:sz w:val="24"/>
           <w:szCs w:val="24"/>
         </w:rPr>
-        <w:t>5</w:t>
-      </w:r>
-      <w:r>
-        <w:rPr>
-          <w:rFonts w:ascii="Times New Roman" w:hAnsi="Times New Roman" w:cs="Times New Roman"/>
-          <w:sz w:val="24"/>
-          <w:szCs w:val="24"/>
-        </w:rPr>
-        <w:t>0</w:t>
-      </w:r>
-      <w:r>
-        <w:rPr>
-          <w:rFonts w:ascii="Times New Roman" w:hAnsi="Times New Roman" w:cs="Times New Roman"/>
-          <w:sz w:val="24"/>
-          <w:szCs w:val="24"/>
-        </w:rPr>
-        <w:t xml:space="preserve">) a játékos </w:t>
-      </w:r>
-      <w:r>
-        <w:rPr>
-          <w:rFonts w:ascii="Times New Roman" w:hAnsi="Times New Roman" w:cs="Times New Roman"/>
-          <w:sz w:val="24"/>
-          <w:szCs w:val="24"/>
-        </w:rPr>
-        <w:t xml:space="preserve">sérülésének típusát </w:t>
-      </w:r>
-      <w:r>
-        <w:rPr>
-          <w:rFonts w:ascii="Times New Roman" w:hAnsi="Times New Roman" w:cs="Times New Roman"/>
-          <w:sz w:val="24"/>
-          <w:szCs w:val="24"/>
-        </w:rPr>
-        <w:t>tartalmazza</w:t>
+        <w:t>50) a játékos sérülésének típusát tartalmazza</w:t>
       </w:r>
     </w:p>
     <w:p>
@@ -19782,23 +19733,7 @@
           <w:sz w:val="24"/>
           <w:szCs w:val="24"/>
         </w:rPr>
-        <w:t xml:space="preserve">50) a játékos </w:t>
-      </w:r>
-      <w:r>
-        <w:rPr>
-          <w:rFonts w:ascii="Times New Roman" w:hAnsi="Times New Roman" w:cs="Times New Roman"/>
-          <w:sz w:val="24"/>
-          <w:szCs w:val="24"/>
-        </w:rPr>
-        <w:t xml:space="preserve">felépülési idejét </w:t>
-      </w:r>
-      <w:r>
-        <w:rPr>
-          <w:rFonts w:ascii="Times New Roman" w:hAnsi="Times New Roman" w:cs="Times New Roman"/>
-          <w:sz w:val="24"/>
-          <w:szCs w:val="24"/>
-        </w:rPr>
-        <w:t>tartalmazza</w:t>
+        <w:t>50) a játékos felépülési idejét tartalmazza</w:t>
       </w:r>
     </w:p>
     <w:p>
@@ -19935,15 +19870,7 @@
           <w:sz w:val="24"/>
           <w:szCs w:val="24"/>
         </w:rPr>
-        <w:t>p</w:t>
-      </w:r>
-      <w:r>
-        <w:rPr>
-          <w:rFonts w:ascii="Times New Roman" w:hAnsi="Times New Roman" w:cs="Times New Roman"/>
-          <w:sz w:val="24"/>
-          <w:szCs w:val="24"/>
-        </w:rPr>
-        <w:t>tds</w:t>
+        <w:t>ptds</w:t>
       </w:r>
       <w:proofErr w:type="spellEnd"/>
       <w:r>
@@ -19992,23 +19919,7 @@
           <w:sz w:val="24"/>
           <w:szCs w:val="24"/>
         </w:rPr>
-        <w:t>p</w:t>
-      </w:r>
-      <w:r>
-        <w:rPr>
-          <w:rFonts w:ascii="Times New Roman" w:hAnsi="Times New Roman" w:cs="Times New Roman"/>
-          <w:sz w:val="24"/>
-          <w:szCs w:val="24"/>
-        </w:rPr>
-        <w:t>int</w:t>
-      </w:r>
-      <w:r>
-        <w:rPr>
-          <w:rFonts w:ascii="Times New Roman" w:hAnsi="Times New Roman" w:cs="Times New Roman"/>
-          <w:sz w:val="24"/>
-          <w:szCs w:val="24"/>
-        </w:rPr>
-        <w:t xml:space="preserve"> INT – Amerikai </w:t>
+        <w:t xml:space="preserve">pint INT – Amerikai </w:t>
       </w:r>
       <w:proofErr w:type="spellStart"/>
       <w:r>
@@ -20508,31 +20419,7 @@
           <w:sz w:val="24"/>
           <w:szCs w:val="24"/>
         </w:rPr>
-        <w:t xml:space="preserve"> </w:t>
-      </w:r>
-      <w:r>
-        <w:rPr>
-          <w:rFonts w:ascii="Times New Roman" w:hAnsi="Times New Roman" w:cs="Times New Roman"/>
-          <w:sz w:val="24"/>
-          <w:szCs w:val="24"/>
-        </w:rPr>
-        <w:t>DOUBLE</w:t>
-      </w:r>
-      <w:r>
-        <w:rPr>
-          <w:rFonts w:ascii="Times New Roman" w:hAnsi="Times New Roman" w:cs="Times New Roman"/>
-          <w:sz w:val="24"/>
-          <w:szCs w:val="24"/>
-        </w:rPr>
-        <w:t xml:space="preserve"> – </w:t>
-      </w:r>
-      <w:r>
-        <w:rPr>
-          <w:rFonts w:ascii="Times New Roman" w:hAnsi="Times New Roman" w:cs="Times New Roman"/>
-          <w:sz w:val="24"/>
-          <w:szCs w:val="24"/>
-        </w:rPr>
-        <w:t>A mérkőzésenként áltagosan elért pontot tartalmazza</w:t>
+        <w:t xml:space="preserve"> DOUBLE – A mérkőzésenként áltagosan elért pontot tartalmazza</w:t>
       </w:r>
     </w:p>
     <w:p>
@@ -20564,23 +20451,7 @@
           <w:sz w:val="24"/>
           <w:szCs w:val="24"/>
         </w:rPr>
-        <w:t xml:space="preserve"> DOUBLE – A</w:t>
-      </w:r>
-      <w:r>
-        <w:rPr>
-          <w:rFonts w:ascii="Times New Roman" w:hAnsi="Times New Roman" w:cs="Times New Roman"/>
-          <w:sz w:val="24"/>
-          <w:szCs w:val="24"/>
-        </w:rPr>
-        <w:t>z összesen</w:t>
-      </w:r>
-      <w:r>
-        <w:rPr>
-          <w:rFonts w:ascii="Times New Roman" w:hAnsi="Times New Roman" w:cs="Times New Roman"/>
-          <w:sz w:val="24"/>
-          <w:szCs w:val="24"/>
-        </w:rPr>
-        <w:t xml:space="preserve"> elért pontot tartalmazza</w:t>
+        <w:t xml:space="preserve"> DOUBLE – Az összesen elért pontot tartalmazza</w:t>
       </w:r>
     </w:p>
     <w:p>
@@ -20619,15 +20490,7 @@
           <w:szCs w:val="24"/>
         </w:rPr>
         <w:lastRenderedPageBreak/>
-        <w:t>A</w:t>
-      </w:r>
-      <w:r>
-        <w:rPr>
-          <w:rFonts w:ascii="Times New Roman" w:hAnsi="Times New Roman" w:cs="Times New Roman"/>
-          <w:sz w:val="24"/>
-          <w:szCs w:val="24"/>
-        </w:rPr>
-        <w:t xml:space="preserve"> táblák külön tartalmazzák a működéshez szükséges adatokat, így a táblák összekapcsolására nem volt szükség a működéshez.</w:t>
+        <w:t>A táblák külön tartalmazzák a működéshez szükséges adatokat, így a táblák összekapcsolására nem volt szükség a működéshez.</w:t>
       </w:r>
     </w:p>
     <w:p>
@@ -20661,7 +20524,7 @@
           <w:color w:val="auto"/>
         </w:rPr>
       </w:pPr>
-      <w:bookmarkStart w:id="19" w:name="_Toc164024633"/>
+      <w:bookmarkStart w:id="19" w:name="_Toc164032254"/>
       <w:r>
         <w:rPr>
           <w:rFonts w:ascii="Times New Roman" w:hAnsi="Times New Roman" w:cs="Times New Roman"/>
@@ -20948,7 +20811,7 @@
           <w:szCs w:val="28"/>
         </w:rPr>
       </w:pPr>
-      <w:bookmarkStart w:id="20" w:name="_Toc164024634"/>
+      <w:bookmarkStart w:id="20" w:name="_Toc164032255"/>
       <w:r>
         <w:rPr>
           <w:rFonts w:ascii="Times New Roman" w:hAnsi="Times New Roman" w:cs="Times New Roman"/>
@@ -23594,7 +23457,7 @@
           <w:szCs w:val="28"/>
         </w:rPr>
       </w:pPr>
-      <w:bookmarkStart w:id="21" w:name="_Toc164024635"/>
+      <w:bookmarkStart w:id="21" w:name="_Toc164032256"/>
       <w:r>
         <w:rPr>
           <w:rFonts w:ascii="Times New Roman" w:hAnsi="Times New Roman" w:cs="Times New Roman"/>
@@ -27009,7 +26872,7 @@
           <w:szCs w:val="28"/>
         </w:rPr>
       </w:pPr>
-      <w:bookmarkStart w:id="22" w:name="_Toc164024636"/>
+      <w:bookmarkStart w:id="22" w:name="_Toc164032257"/>
       <w:r>
         <w:rPr>
           <w:rFonts w:ascii="Times New Roman" w:hAnsi="Times New Roman" w:cs="Times New Roman"/>
@@ -29848,7 +29711,7 @@
           <w:color w:val="auto"/>
         </w:rPr>
       </w:pPr>
-      <w:bookmarkStart w:id="23" w:name="_Toc164024637"/>
+      <w:bookmarkStart w:id="23" w:name="_Toc164032258"/>
       <w:r>
         <w:rPr>
           <w:rFonts w:ascii="Times New Roman" w:hAnsi="Times New Roman" w:cs="Times New Roman"/>
@@ -29868,7 +29731,7 @@
           <w:szCs w:val="28"/>
         </w:rPr>
       </w:pPr>
-      <w:bookmarkStart w:id="24" w:name="_Toc164024638"/>
+      <w:bookmarkStart w:id="24" w:name="_Toc164032259"/>
       <w:r>
         <w:rPr>
           <w:rFonts w:ascii="Times New Roman" w:hAnsi="Times New Roman" w:cs="Times New Roman"/>
@@ -31258,7 +31121,7 @@
           <w:szCs w:val="28"/>
         </w:rPr>
       </w:pPr>
-      <w:bookmarkStart w:id="25" w:name="_Toc164024639"/>
+      <w:bookmarkStart w:id="25" w:name="_Toc164032260"/>
       <w:r>
         <w:rPr>
           <w:rFonts w:ascii="Times New Roman" w:hAnsi="Times New Roman" w:cs="Times New Roman"/>
@@ -31630,7 +31493,25 @@
                 <w:sz w:val="24"/>
                 <w:szCs w:val="24"/>
               </w:rPr>
-              <w:t xml:space="preserve"> és a komponenseket is. A rendezettség érdekében Én a komponenst egy „</w:t>
+              <w:t xml:space="preserve"> és a komponenseket is. A rendezettség érdekében </w:t>
+            </w:r>
+            <w:proofErr w:type="gramStart"/>
+            <w:r>
+              <w:rPr>
+                <w:rFonts w:ascii="Times New Roman" w:hAnsi="Times New Roman" w:cs="Times New Roman"/>
+                <w:sz w:val="24"/>
+                <w:szCs w:val="24"/>
+              </w:rPr>
+              <w:t>Én</w:t>
+            </w:r>
+            <w:proofErr w:type="gramEnd"/>
+            <w:r>
+              <w:rPr>
+                <w:rFonts w:ascii="Times New Roman" w:hAnsi="Times New Roman" w:cs="Times New Roman"/>
+                <w:sz w:val="24"/>
+                <w:szCs w:val="24"/>
+              </w:rPr>
+              <w:t xml:space="preserve"> a komponenst egy „</w:t>
             </w:r>
             <w:proofErr w:type="spellStart"/>
             <w:r>
@@ -31723,7 +31604,7 @@
           <w:szCs w:val="28"/>
         </w:rPr>
       </w:pPr>
-      <w:bookmarkStart w:id="26" w:name="_Toc164024640"/>
+      <w:bookmarkStart w:id="26" w:name="_Toc164032261"/>
       <w:r>
         <w:rPr>
           <w:rFonts w:ascii="Times New Roman" w:hAnsi="Times New Roman" w:cs="Times New Roman"/>
@@ -34227,7 +34108,7 @@
           <w:color w:val="auto"/>
         </w:rPr>
       </w:pPr>
-      <w:bookmarkStart w:id="27" w:name="_Toc164024641"/>
+      <w:bookmarkStart w:id="27" w:name="_Toc164032262"/>
       <w:proofErr w:type="spellStart"/>
       <w:proofErr w:type="gramStart"/>
       <w:r>
@@ -34235,6 +34116,7 @@
           <w:rFonts w:ascii="Times New Roman" w:hAnsi="Times New Roman" w:cs="Times New Roman"/>
           <w:color w:val="auto"/>
         </w:rPr>
+        <w:lastRenderedPageBreak/>
         <w:t>Autentikáció</w:t>
       </w:r>
       <w:proofErr w:type="spellEnd"/>
@@ -34254,6 +34136,57 @@
         <w:t xml:space="preserve"> Hitelesítés</w:t>
       </w:r>
       <w:bookmarkEnd w:id="27"/>
+    </w:p>
+    <w:p>
+      <w:pPr>
+        <w:jc w:val="center"/>
+      </w:pPr>
+      <w:r>
+        <w:rPr>
+          <w:noProof/>
+        </w:rPr>
+        <w:drawing>
+          <wp:inline distT="0" distB="0" distL="0" distR="0" wp14:anchorId="02FBD942" wp14:editId="0FAB057F">
+            <wp:extent cx="5760720" cy="6191885"/>
+            <wp:effectExtent l="0" t="0" r="0" b="0"/>
+            <wp:docPr id="1172121976" name="Kép 1" descr="A képen szöveg, képernyőkép, tervezés látható&#10;&#10;Automatikusan generált leírás"/>
+            <wp:cNvGraphicFramePr>
+              <a:graphicFrameLocks xmlns:a="http://schemas.openxmlformats.org/drawingml/2006/main" noChangeAspect="1"/>
+            </wp:cNvGraphicFramePr>
+            <a:graphic xmlns:a="http://schemas.openxmlformats.org/drawingml/2006/main">
+              <a:graphicData uri="http://schemas.openxmlformats.org/drawingml/2006/picture">
+                <pic:pic xmlns:pic="http://schemas.openxmlformats.org/drawingml/2006/picture">
+                  <pic:nvPicPr>
+                    <pic:cNvPr id="1172121976" name="Kép 1" descr="A képen szöveg, képernyőkép, tervezés látható&#10;&#10;Automatikusan generált leírás"/>
+                    <pic:cNvPicPr/>
+                  </pic:nvPicPr>
+                  <pic:blipFill>
+                    <a:blip r:embed="rId39">
+                      <a:extLst>
+                        <a:ext uri="{28A0092B-C50C-407E-A947-70E740481C1C}">
+                          <a14:useLocalDpi xmlns:a14="http://schemas.microsoft.com/office/drawing/2010/main" val="0"/>
+                        </a:ext>
+                      </a:extLst>
+                    </a:blip>
+                    <a:stretch>
+                      <a:fillRect/>
+                    </a:stretch>
+                  </pic:blipFill>
+                  <pic:spPr>
+                    <a:xfrm>
+                      <a:off x="0" y="0"/>
+                      <a:ext cx="5760720" cy="6191885"/>
+                    </a:xfrm>
+                    <a:prstGeom prst="rect">
+                      <a:avLst/>
+                    </a:prstGeom>
+                  </pic:spPr>
+                </pic:pic>
+              </a:graphicData>
+            </a:graphic>
+          </wp:inline>
+        </w:drawing>
+      </w:r>
     </w:p>
     <w:p>
       <w:pPr>
@@ -35081,7 +35014,16 @@
           <w:sz w:val="24"/>
           <w:szCs w:val="24"/>
         </w:rPr>
-        <w:t>” mezőire. Ezután egy elágazás következik amennyiben a válasz rendben van átirányít a megadott paraméterre. Különben hibaüzenetet dob fel a felhasználónak.</w:t>
+        <w:t xml:space="preserve">” mezőire. Ezután egy </w:t>
+      </w:r>
+      <w:r>
+        <w:rPr>
+          <w:rFonts w:ascii="Times New Roman" w:hAnsi="Times New Roman" w:cs="Times New Roman"/>
+          <w:sz w:val="24"/>
+          <w:szCs w:val="24"/>
+        </w:rPr>
+        <w:lastRenderedPageBreak/>
+        <w:t>elágazás következik amennyiben a válasz rendben van átirányít a megadott paraméterre. Különben hibaüzenetet dob fel a felhasználónak.</w:t>
       </w:r>
     </w:p>
     <w:p>
@@ -35115,94 +35057,725 @@
           <w:color w:val="auto"/>
         </w:rPr>
       </w:pPr>
+      <w:bookmarkStart w:id="28" w:name="_Toc164032263"/>
       <w:r>
         <w:rPr>
           <w:rFonts w:ascii="Times New Roman" w:hAnsi="Times New Roman" w:cs="Times New Roman"/>
           <w:color w:val="auto"/>
         </w:rPr>
+        <w:t>A</w:t>
+      </w:r>
+      <w:r>
+        <w:rPr>
+          <w:rFonts w:ascii="Times New Roman" w:hAnsi="Times New Roman" w:cs="Times New Roman"/>
+          <w:color w:val="auto"/>
+        </w:rPr>
+        <w:t>sztali alkalmazás</w:t>
+      </w:r>
+      <w:bookmarkEnd w:id="28"/>
+    </w:p>
+    <w:p>
+      <w:pPr>
+        <w:rPr>
+          <w:rFonts w:ascii="Times New Roman" w:hAnsi="Times New Roman" w:cs="Times New Roman"/>
+          <w:sz w:val="24"/>
+          <w:szCs w:val="24"/>
+        </w:rPr>
+      </w:pPr>
+    </w:p>
+    <w:p>
+      <w:r>
+        <w:rPr>
+          <w:rFonts w:ascii="Times New Roman" w:hAnsi="Times New Roman" w:cs="Times New Roman"/>
+          <w:sz w:val="24"/>
+          <w:szCs w:val="24"/>
+        </w:rPr>
+        <w:t xml:space="preserve">A belépési felülethez tartozó JS állományban deklaráltam egy üres függvényt és azon belül végeztem el a </w:t>
+      </w:r>
+      <w:proofErr w:type="spellStart"/>
+      <w:r>
+        <w:rPr>
+          <w:rFonts w:ascii="Times New Roman" w:hAnsi="Times New Roman" w:cs="Times New Roman"/>
+          <w:sz w:val="24"/>
+          <w:szCs w:val="24"/>
+        </w:rPr>
+        <w:t>renderelést</w:t>
+      </w:r>
+      <w:proofErr w:type="spellEnd"/>
+      <w:r>
+        <w:rPr>
+          <w:rFonts w:ascii="Times New Roman" w:hAnsi="Times New Roman" w:cs="Times New Roman"/>
+          <w:sz w:val="24"/>
+          <w:szCs w:val="24"/>
+        </w:rPr>
+        <w:t xml:space="preserve">. Létrehoztam egy konstans változót </w:t>
+      </w:r>
+      <w:proofErr w:type="spellStart"/>
+      <w:r>
+        <w:rPr>
+          <w:rFonts w:ascii="Times New Roman" w:hAnsi="Times New Roman" w:cs="Times New Roman"/>
+          <w:sz w:val="24"/>
+          <w:szCs w:val="24"/>
+        </w:rPr>
+        <w:t>loginForm</w:t>
+      </w:r>
+      <w:proofErr w:type="spellEnd"/>
+      <w:r>
+        <w:rPr>
+          <w:rFonts w:ascii="Times New Roman" w:hAnsi="Times New Roman" w:cs="Times New Roman"/>
+          <w:sz w:val="24"/>
+          <w:szCs w:val="24"/>
+        </w:rPr>
+        <w:t xml:space="preserve"> néven és lekértem az</w:t>
+      </w:r>
+    </w:p>
+    <w:p>
+      <w:pPr>
+        <w:rPr>
+          <w:rFonts w:ascii="Times New Roman" w:hAnsi="Times New Roman" w:cs="Times New Roman"/>
+          <w:sz w:val="24"/>
+          <w:szCs w:val="24"/>
+        </w:rPr>
+      </w:pPr>
+    </w:p>
+    <w:p>
+      <w:pPr>
+        <w:rPr>
+          <w:rFonts w:ascii="Times New Roman" w:hAnsi="Times New Roman" w:cs="Times New Roman"/>
+          <w:sz w:val="24"/>
+          <w:szCs w:val="24"/>
+        </w:rPr>
+      </w:pPr>
+    </w:p>
+    <w:p/>
+    <w:p/>
+    <w:p>
+      <w:r>
+        <w:br w:type="page"/>
+      </w:r>
+    </w:p>
+    <w:p>
+      <w:pPr>
+        <w:pStyle w:val="Cmsor1"/>
+        <w:rPr>
+          <w:rFonts w:ascii="Times New Roman" w:hAnsi="Times New Roman" w:cs="Times New Roman"/>
+        </w:rPr>
+      </w:pPr>
+      <w:bookmarkStart w:id="29" w:name="_Toc164032264"/>
+      <w:r>
+        <w:rPr>
+          <w:rFonts w:ascii="Times New Roman" w:hAnsi="Times New Roman" w:cs="Times New Roman"/>
+        </w:rPr>
         <w:lastRenderedPageBreak/>
-        <w:t>A</w:t>
-      </w:r>
-      <w:r>
-        <w:rPr>
-          <w:rFonts w:ascii="Times New Roman" w:hAnsi="Times New Roman" w:cs="Times New Roman"/>
-          <w:color w:val="auto"/>
-        </w:rPr>
-        <w:t>sztali alkalmazás</w:t>
-      </w:r>
-    </w:p>
-    <w:p>
-      <w:pPr>
-        <w:rPr>
-          <w:rFonts w:ascii="Times New Roman" w:hAnsi="Times New Roman" w:cs="Times New Roman"/>
-          <w:sz w:val="24"/>
-          <w:szCs w:val="24"/>
-        </w:rPr>
-      </w:pPr>
-    </w:p>
-    <w:p>
-      <w:r>
-        <w:rPr>
-          <w:rFonts w:ascii="Times New Roman" w:hAnsi="Times New Roman" w:cs="Times New Roman"/>
-          <w:sz w:val="24"/>
-          <w:szCs w:val="24"/>
-        </w:rPr>
-        <w:t xml:space="preserve">A belépési felülethez tartozó JS állományban deklaráltam egy üres függvényt és azon belül végeztem el a </w:t>
-      </w:r>
-      <w:proofErr w:type="spellStart"/>
-      <w:r>
-        <w:rPr>
-          <w:rFonts w:ascii="Times New Roman" w:hAnsi="Times New Roman" w:cs="Times New Roman"/>
-          <w:sz w:val="24"/>
-          <w:szCs w:val="24"/>
-        </w:rPr>
-        <w:t>renderelést</w:t>
-      </w:r>
-      <w:proofErr w:type="spellEnd"/>
-      <w:r>
-        <w:rPr>
-          <w:rFonts w:ascii="Times New Roman" w:hAnsi="Times New Roman" w:cs="Times New Roman"/>
-          <w:sz w:val="24"/>
-          <w:szCs w:val="24"/>
-        </w:rPr>
-        <w:t xml:space="preserve">. Létrehoztam egy konstans változót </w:t>
-      </w:r>
-      <w:proofErr w:type="spellStart"/>
-      <w:r>
-        <w:rPr>
-          <w:rFonts w:ascii="Times New Roman" w:hAnsi="Times New Roman" w:cs="Times New Roman"/>
-          <w:sz w:val="24"/>
-          <w:szCs w:val="24"/>
-        </w:rPr>
-        <w:t>loginForm</w:t>
-      </w:r>
-      <w:proofErr w:type="spellEnd"/>
-      <w:r>
-        <w:rPr>
-          <w:rFonts w:ascii="Times New Roman" w:hAnsi="Times New Roman" w:cs="Times New Roman"/>
-          <w:sz w:val="24"/>
-          <w:szCs w:val="24"/>
-        </w:rPr>
-        <w:t xml:space="preserve"> néven és lekértem az</w:t>
-      </w:r>
-    </w:p>
-    <w:p>
-      <w:pPr>
-        <w:rPr>
-          <w:rFonts w:ascii="Times New Roman" w:hAnsi="Times New Roman" w:cs="Times New Roman"/>
-          <w:sz w:val="24"/>
-          <w:szCs w:val="24"/>
-        </w:rPr>
-      </w:pPr>
-    </w:p>
-    <w:p>
-      <w:pPr>
-        <w:rPr>
-          <w:rFonts w:ascii="Times New Roman" w:hAnsi="Times New Roman" w:cs="Times New Roman"/>
-          <w:sz w:val="24"/>
-          <w:szCs w:val="24"/>
-        </w:rPr>
-      </w:pPr>
+        <w:t xml:space="preserve">15. </w:t>
+      </w:r>
+      <w:r>
+        <w:rPr>
+          <w:rFonts w:ascii="Times New Roman" w:hAnsi="Times New Roman" w:cs="Times New Roman"/>
+        </w:rPr>
+        <w:t>Hibák</w:t>
+      </w:r>
+      <w:bookmarkEnd w:id="29"/>
+    </w:p>
+    <w:p>
+      <w:pPr>
+        <w:rPr>
+          <w:rFonts w:ascii="Times New Roman" w:hAnsi="Times New Roman" w:cs="Times New Roman"/>
+          <w:sz w:val="24"/>
+          <w:szCs w:val="24"/>
+        </w:rPr>
+      </w:pPr>
+      <w:r>
+        <w:rPr>
+          <w:rFonts w:ascii="Times New Roman" w:hAnsi="Times New Roman" w:cs="Times New Roman"/>
+          <w:sz w:val="24"/>
+          <w:szCs w:val="24"/>
+        </w:rPr>
+        <w:t xml:space="preserve">Idő hiányában lekezelhető lehetett volna még a szerveroldali részben az a </w:t>
+      </w:r>
+      <w:proofErr w:type="gramStart"/>
+      <w:r>
+        <w:rPr>
+          <w:rFonts w:ascii="Times New Roman" w:hAnsi="Times New Roman" w:cs="Times New Roman"/>
+          <w:sz w:val="24"/>
+          <w:szCs w:val="24"/>
+        </w:rPr>
+        <w:t>szituáció</w:t>
+      </w:r>
+      <w:proofErr w:type="gramEnd"/>
+      <w:r>
+        <w:rPr>
+          <w:rFonts w:ascii="Times New Roman" w:hAnsi="Times New Roman" w:cs="Times New Roman"/>
+          <w:sz w:val="24"/>
+          <w:szCs w:val="24"/>
+        </w:rPr>
+        <w:t xml:space="preserve"> hogy nem meghatározott URL-ek beírása esetén a szerver 404-es hibát dobjon fel a felhasználó számára, esetleg egy olyan állományra hivatkozzon ami kiírja hogy „404 HIBA, Az oldal nem található…” esetleg „A szerver visszautasította a kérést!”.</w:t>
+      </w:r>
+    </w:p>
+    <w:p>
+      <w:pPr>
+        <w:rPr>
+          <w:rFonts w:ascii="Times New Roman" w:hAnsi="Times New Roman" w:cs="Times New Roman"/>
+          <w:sz w:val="24"/>
+          <w:szCs w:val="24"/>
+        </w:rPr>
+      </w:pPr>
+      <w:r>
+        <w:rPr>
+          <w:rFonts w:ascii="Times New Roman" w:hAnsi="Times New Roman" w:cs="Times New Roman"/>
+          <w:sz w:val="24"/>
+          <w:szCs w:val="24"/>
+        </w:rPr>
+        <w:t xml:space="preserve">Az </w:t>
+      </w:r>
+      <w:proofErr w:type="spellStart"/>
+      <w:r>
+        <w:rPr>
+          <w:rFonts w:ascii="Times New Roman" w:hAnsi="Times New Roman" w:cs="Times New Roman"/>
+          <w:sz w:val="24"/>
+          <w:szCs w:val="24"/>
+        </w:rPr>
+        <w:t>autentikációnál</w:t>
+      </w:r>
+      <w:proofErr w:type="spellEnd"/>
+      <w:r>
+        <w:rPr>
+          <w:rFonts w:ascii="Times New Roman" w:hAnsi="Times New Roman" w:cs="Times New Roman"/>
+          <w:sz w:val="24"/>
+          <w:szCs w:val="24"/>
+        </w:rPr>
+        <w:t xml:space="preserve"> kezelhető lett </w:t>
+      </w:r>
+      <w:proofErr w:type="gramStart"/>
+      <w:r>
+        <w:rPr>
+          <w:rFonts w:ascii="Times New Roman" w:hAnsi="Times New Roman" w:cs="Times New Roman"/>
+          <w:sz w:val="24"/>
+          <w:szCs w:val="24"/>
+        </w:rPr>
+        <w:t>volna</w:t>
+      </w:r>
+      <w:proofErr w:type="gramEnd"/>
+      <w:r>
+        <w:rPr>
+          <w:rFonts w:ascii="Times New Roman" w:hAnsi="Times New Roman" w:cs="Times New Roman"/>
+          <w:sz w:val="24"/>
+          <w:szCs w:val="24"/>
+        </w:rPr>
+        <w:t xml:space="preserve"> hogy még biztonságosabb lehessen az átirányítás. - A hitelesítésnél a felhasználó számára az átirányítás állománya nem látható mert változóban lett elmentve így lényegében biztonságosabb, de nem tökéletes.</w:t>
+      </w:r>
+    </w:p>
+    <w:p>
+      <w:pPr>
+        <w:pStyle w:val="Cmsor1"/>
+        <w:rPr>
+          <w:rFonts w:ascii="Times New Roman" w:hAnsi="Times New Roman" w:cs="Times New Roman"/>
+        </w:rPr>
+      </w:pPr>
+      <w:bookmarkStart w:id="30" w:name="_Toc164032265"/>
+      <w:r>
+        <w:rPr>
+          <w:rFonts w:ascii="Times New Roman" w:hAnsi="Times New Roman" w:cs="Times New Roman"/>
+        </w:rPr>
+        <w:t xml:space="preserve">16. </w:t>
+      </w:r>
+      <w:r>
+        <w:rPr>
+          <w:rFonts w:ascii="Times New Roman" w:hAnsi="Times New Roman" w:cs="Times New Roman"/>
+        </w:rPr>
+        <w:t>Fejlesztési lehetőségek</w:t>
+      </w:r>
+      <w:bookmarkEnd w:id="30"/>
+    </w:p>
+    <w:p>
+      <w:pPr>
+        <w:rPr>
+          <w:rFonts w:ascii="Times New Roman" w:hAnsi="Times New Roman" w:cs="Times New Roman"/>
+          <w:sz w:val="24"/>
+          <w:szCs w:val="24"/>
+        </w:rPr>
+      </w:pPr>
+      <w:r>
+        <w:rPr>
+          <w:rFonts w:ascii="Times New Roman" w:hAnsi="Times New Roman" w:cs="Times New Roman"/>
+          <w:sz w:val="24"/>
+          <w:szCs w:val="24"/>
+        </w:rPr>
+        <w:t xml:space="preserve">Regisztráció lehetőség: Mivel prototípus oldalt készítettünk és csak adminisztrátorok </w:t>
+      </w:r>
+      <w:proofErr w:type="gramStart"/>
+      <w:r>
+        <w:rPr>
+          <w:rFonts w:ascii="Times New Roman" w:hAnsi="Times New Roman" w:cs="Times New Roman"/>
+          <w:sz w:val="24"/>
+          <w:szCs w:val="24"/>
+        </w:rPr>
+        <w:t>számára  biztosítottunk</w:t>
+      </w:r>
+      <w:proofErr w:type="gramEnd"/>
+      <w:r>
+        <w:rPr>
+          <w:rFonts w:ascii="Times New Roman" w:hAnsi="Times New Roman" w:cs="Times New Roman"/>
+          <w:sz w:val="24"/>
+          <w:szCs w:val="24"/>
+        </w:rPr>
+        <w:t xml:space="preserve"> lehetőséget az adatok feltöltésére, így nem tartottuk lényegesnek. A helyes koncepció ennek lebonyolítására az </w:t>
+      </w:r>
+      <w:proofErr w:type="gramStart"/>
+      <w:r>
+        <w:rPr>
+          <w:rFonts w:ascii="Times New Roman" w:hAnsi="Times New Roman" w:cs="Times New Roman"/>
+          <w:sz w:val="24"/>
+          <w:szCs w:val="24"/>
+        </w:rPr>
+        <w:t>lenne</w:t>
+      </w:r>
+      <w:proofErr w:type="gramEnd"/>
+      <w:r>
+        <w:rPr>
+          <w:rFonts w:ascii="Times New Roman" w:hAnsi="Times New Roman" w:cs="Times New Roman"/>
+          <w:sz w:val="24"/>
+          <w:szCs w:val="24"/>
+        </w:rPr>
+        <w:t xml:space="preserve"> hogy az API-ban egy POST metódust írni ami az SQL parancsával INSERT INTO -</w:t>
+      </w:r>
+      <w:proofErr w:type="spellStart"/>
+      <w:r>
+        <w:rPr>
+          <w:rFonts w:ascii="Times New Roman" w:hAnsi="Times New Roman" w:cs="Times New Roman"/>
+          <w:sz w:val="24"/>
+          <w:szCs w:val="24"/>
+        </w:rPr>
+        <w:t>val</w:t>
+      </w:r>
+      <w:proofErr w:type="spellEnd"/>
+      <w:r>
+        <w:rPr>
+          <w:rFonts w:ascii="Times New Roman" w:hAnsi="Times New Roman" w:cs="Times New Roman"/>
+          <w:sz w:val="24"/>
+          <w:szCs w:val="24"/>
+        </w:rPr>
+        <w:t xml:space="preserve"> az értéket beszúrja az adatbázis táblájába ami jelen esetben a „</w:t>
+      </w:r>
+      <w:proofErr w:type="spellStart"/>
+      <w:r>
+        <w:rPr>
+          <w:rFonts w:ascii="Times New Roman" w:hAnsi="Times New Roman" w:cs="Times New Roman"/>
+          <w:sz w:val="24"/>
+          <w:szCs w:val="24"/>
+        </w:rPr>
+        <w:t>users</w:t>
+      </w:r>
+      <w:proofErr w:type="spellEnd"/>
+      <w:r>
+        <w:rPr>
+          <w:rFonts w:ascii="Times New Roman" w:hAnsi="Times New Roman" w:cs="Times New Roman"/>
+          <w:sz w:val="24"/>
+          <w:szCs w:val="24"/>
+        </w:rPr>
+        <w:t>” tábla. Ezt követően kódolni lehetne a következőt…</w:t>
+      </w:r>
+    </w:p>
+    <w:p>
+      <w:r>
+        <w:rPr>
+          <w:rFonts w:ascii="Times New Roman" w:hAnsi="Times New Roman" w:cs="Times New Roman"/>
+          <w:sz w:val="24"/>
+          <w:szCs w:val="24"/>
+        </w:rPr>
+        <w:t xml:space="preserve">Adminisztrátori jogosultság: Ha azt szeretnénk hogy az egyszerű felhasználók között kiemelkedjenek az adminisztrátorok akik kezelhetnek adatokat a szerveren és táblázatokban, hírekben vagy blogok között akkor a következőket úgy oldanám meg hogy: Az SQL táblákat módosítottam volna egy új mezővel ami BOOLEAN típusú lenne, ennek ugye két értéke lehet </w:t>
+      </w:r>
+      <w:proofErr w:type="gramStart"/>
+      <w:r>
+        <w:rPr>
+          <w:rFonts w:ascii="Times New Roman" w:hAnsi="Times New Roman" w:cs="Times New Roman"/>
+          <w:sz w:val="24"/>
+          <w:szCs w:val="24"/>
+        </w:rPr>
+        <w:t>TRUE(</w:t>
+      </w:r>
+      <w:proofErr w:type="gramEnd"/>
+      <w:r>
+        <w:rPr>
+          <w:rFonts w:ascii="Times New Roman" w:hAnsi="Times New Roman" w:cs="Times New Roman"/>
+          <w:sz w:val="24"/>
+          <w:szCs w:val="24"/>
+        </w:rPr>
+        <w:t xml:space="preserve">igaz) vagy FALSE(hamis). Ezt követően az API-ban vagyis a szerver állományában(server.js) kéréssel kompenzálnám. Ha a bejelentkezést követően a szervertől azt a választ </w:t>
+      </w:r>
+      <w:proofErr w:type="gramStart"/>
+      <w:r>
+        <w:rPr>
+          <w:rFonts w:ascii="Times New Roman" w:hAnsi="Times New Roman" w:cs="Times New Roman"/>
+          <w:sz w:val="24"/>
+          <w:szCs w:val="24"/>
+        </w:rPr>
+        <w:t>kapja</w:t>
+      </w:r>
+      <w:proofErr w:type="gramEnd"/>
+      <w:r>
+        <w:rPr>
+          <w:rFonts w:ascii="Times New Roman" w:hAnsi="Times New Roman" w:cs="Times New Roman"/>
+          <w:sz w:val="24"/>
+          <w:szCs w:val="24"/>
+        </w:rPr>
+        <w:t xml:space="preserve"> hogy az adatbázis mezőben TRUE érték van akkor </w:t>
+      </w:r>
+      <w:proofErr w:type="spellStart"/>
+      <w:r>
+        <w:rPr>
+          <w:rFonts w:ascii="Times New Roman" w:hAnsi="Times New Roman" w:cs="Times New Roman"/>
+          <w:sz w:val="24"/>
+          <w:szCs w:val="24"/>
+        </w:rPr>
+        <w:t>admin</w:t>
+      </w:r>
+      <w:proofErr w:type="spellEnd"/>
+      <w:r>
+        <w:rPr>
+          <w:rFonts w:ascii="Times New Roman" w:hAnsi="Times New Roman" w:cs="Times New Roman"/>
+          <w:sz w:val="24"/>
+          <w:szCs w:val="24"/>
+        </w:rPr>
+        <w:t>, ha nem akkor csak szimplán felhasználó. – Az adatbázisban csak adminisztrátorok adatai szerepelnek, így csak ők tudnak jelenleg bejelentkezni. További hozzáfűzés:</w:t>
+      </w:r>
+    </w:p>
+    <w:p>
+      <w:pPr>
+        <w:rPr>
+          <w:rFonts w:ascii="Times New Roman" w:hAnsi="Times New Roman" w:cs="Times New Roman"/>
+          <w:sz w:val="24"/>
+          <w:szCs w:val="24"/>
+        </w:rPr>
+      </w:pPr>
+      <w:r>
+        <w:rPr>
+          <w:rFonts w:ascii="Times New Roman" w:hAnsi="Times New Roman" w:cs="Times New Roman"/>
+          <w:sz w:val="24"/>
+          <w:szCs w:val="24"/>
+        </w:rPr>
+        <w:t xml:space="preserve">Az </w:t>
+      </w:r>
+      <w:proofErr w:type="spellStart"/>
+      <w:r>
+        <w:rPr>
+          <w:rFonts w:ascii="Times New Roman" w:hAnsi="Times New Roman" w:cs="Times New Roman"/>
+          <w:sz w:val="24"/>
+          <w:szCs w:val="24"/>
+        </w:rPr>
+        <w:t>autentikáció</w:t>
+      </w:r>
+      <w:proofErr w:type="spellEnd"/>
+      <w:r>
+        <w:rPr>
+          <w:rFonts w:ascii="Times New Roman" w:hAnsi="Times New Roman" w:cs="Times New Roman"/>
+          <w:sz w:val="24"/>
+          <w:szCs w:val="24"/>
+        </w:rPr>
+        <w:t xml:space="preserve"> résznél az átirányítást szerveren is lekezelhető lehetett volna. Ennek megvalósítására több mód is </w:t>
+      </w:r>
+      <w:proofErr w:type="gramStart"/>
+      <w:r>
+        <w:rPr>
+          <w:rFonts w:ascii="Times New Roman" w:hAnsi="Times New Roman" w:cs="Times New Roman"/>
+          <w:sz w:val="24"/>
+          <w:szCs w:val="24"/>
+        </w:rPr>
+        <w:t>van</w:t>
+      </w:r>
+      <w:proofErr w:type="gramEnd"/>
+      <w:r>
+        <w:rPr>
+          <w:rFonts w:ascii="Times New Roman" w:hAnsi="Times New Roman" w:cs="Times New Roman"/>
+          <w:sz w:val="24"/>
+          <w:szCs w:val="24"/>
+        </w:rPr>
+        <w:t xml:space="preserve"> amiből kiemelnék egy megoldást. Ha az SQL mezőben TRUE -</w:t>
+      </w:r>
+      <w:proofErr w:type="spellStart"/>
+      <w:r>
+        <w:rPr>
+          <w:rFonts w:ascii="Times New Roman" w:hAnsi="Times New Roman" w:cs="Times New Roman"/>
+          <w:sz w:val="24"/>
+          <w:szCs w:val="24"/>
+        </w:rPr>
+        <w:t>ra</w:t>
+      </w:r>
+      <w:proofErr w:type="spellEnd"/>
+      <w:r>
+        <w:rPr>
+          <w:rFonts w:ascii="Times New Roman" w:hAnsi="Times New Roman" w:cs="Times New Roman"/>
+          <w:sz w:val="24"/>
+          <w:szCs w:val="24"/>
+        </w:rPr>
+        <w:t xml:space="preserve"> </w:t>
+      </w:r>
+      <w:proofErr w:type="spellStart"/>
+      <w:r>
+        <w:rPr>
+          <w:rFonts w:ascii="Times New Roman" w:hAnsi="Times New Roman" w:cs="Times New Roman"/>
+          <w:sz w:val="24"/>
+          <w:szCs w:val="24"/>
+        </w:rPr>
+        <w:t>állítódik</w:t>
+      </w:r>
+      <w:proofErr w:type="spellEnd"/>
+      <w:r>
+        <w:rPr>
+          <w:rFonts w:ascii="Times New Roman" w:hAnsi="Times New Roman" w:cs="Times New Roman"/>
+          <w:sz w:val="24"/>
+          <w:szCs w:val="24"/>
+        </w:rPr>
+        <w:t xml:space="preserve"> az érték akkor elérhető lesz számára az állomány. Amennyiben FALSE érték van akkor az hitelesítés meghiúsult és a bejelentkező adatokat újra bekéri. Továbbá kliensoldalon is meg kell írni a kódot. </w:t>
+      </w:r>
+    </w:p>
+    <w:p>
+      <w:pPr>
+        <w:rPr>
+          <w:rFonts w:ascii="Times New Roman" w:hAnsi="Times New Roman" w:cs="Times New Roman"/>
+          <w:sz w:val="24"/>
+          <w:szCs w:val="24"/>
+        </w:rPr>
+      </w:pPr>
+      <w:r>
+        <w:rPr>
+          <w:rFonts w:ascii="Times New Roman" w:hAnsi="Times New Roman" w:cs="Times New Roman"/>
+          <w:sz w:val="24"/>
+          <w:szCs w:val="24"/>
+        </w:rPr>
+        <w:t xml:space="preserve">További jogosultságok: </w:t>
+      </w:r>
+      <w:proofErr w:type="gramStart"/>
+      <w:r>
+        <w:rPr>
+          <w:rFonts w:ascii="Times New Roman" w:hAnsi="Times New Roman" w:cs="Times New Roman"/>
+          <w:sz w:val="24"/>
+          <w:szCs w:val="24"/>
+        </w:rPr>
+        <w:t>Elképzelhető</w:t>
+      </w:r>
+      <w:proofErr w:type="gramEnd"/>
+      <w:r>
+        <w:rPr>
+          <w:rFonts w:ascii="Times New Roman" w:hAnsi="Times New Roman" w:cs="Times New Roman"/>
+          <w:sz w:val="24"/>
+          <w:szCs w:val="24"/>
+        </w:rPr>
+        <w:t xml:space="preserve"> hogy egy oldalon a biztonságos használathoz szükségessé válik hogy szerepköröket definiáljunk. Pl.: Felhasználó, Moderátorok, Adminisztrátor, Vezető-adminisztrátor, Rendszergazda. Ezeknek a szerepköröknek az adatbázisban adnám meg a jogosultságok szintjét. Pl.: 5555(Rendszergazda) / 4444(Vezető-adminisztrátor) / 3333(Adminisztrátor) / 2222(Moderátor) / 1111(Felhasználó). – Értelemszerűen minél nagyobb a mező attribútuma annál több mindent csinálhat az oldalon.</w:t>
+      </w:r>
+    </w:p>
+    <w:p>
+      <w:pPr>
+        <w:rPr>
+          <w:rFonts w:ascii="Times New Roman" w:hAnsi="Times New Roman" w:cs="Times New Roman"/>
+          <w:sz w:val="24"/>
+          <w:szCs w:val="24"/>
+        </w:rPr>
+      </w:pPr>
+      <w:r>
+        <w:rPr>
+          <w:rFonts w:ascii="Times New Roman" w:hAnsi="Times New Roman" w:cs="Times New Roman"/>
+          <w:sz w:val="24"/>
+          <w:szCs w:val="24"/>
+        </w:rPr>
+        <w:t xml:space="preserve">Olvassa tovább linkek: A bejegyzések alján megjelenítenék egyszerű </w:t>
+      </w:r>
+      <w:proofErr w:type="spellStart"/>
+      <w:r>
+        <w:rPr>
+          <w:rFonts w:ascii="Times New Roman" w:hAnsi="Times New Roman" w:cs="Times New Roman"/>
+          <w:sz w:val="24"/>
+          <w:szCs w:val="24"/>
+        </w:rPr>
+        <w:t>ahref</w:t>
+      </w:r>
+      <w:proofErr w:type="spellEnd"/>
+      <w:r>
+        <w:rPr>
+          <w:rFonts w:ascii="Times New Roman" w:hAnsi="Times New Roman" w:cs="Times New Roman"/>
+          <w:sz w:val="24"/>
+          <w:szCs w:val="24"/>
+        </w:rPr>
+        <w:t xml:space="preserve"> </w:t>
+      </w:r>
+      <w:proofErr w:type="gramStart"/>
+      <w:r>
+        <w:rPr>
+          <w:rFonts w:ascii="Times New Roman" w:hAnsi="Times New Roman" w:cs="Times New Roman"/>
+          <w:sz w:val="24"/>
+          <w:szCs w:val="24"/>
+        </w:rPr>
+        <w:t>hivatkozásokat</w:t>
+      </w:r>
+      <w:proofErr w:type="gramEnd"/>
+      <w:r>
+        <w:rPr>
+          <w:rFonts w:ascii="Times New Roman" w:hAnsi="Times New Roman" w:cs="Times New Roman"/>
+          <w:sz w:val="24"/>
+          <w:szCs w:val="24"/>
+        </w:rPr>
+        <w:t xml:space="preserve"> amelyek átnavigálnak a teljes bejegyzésre.</w:t>
+      </w:r>
+    </w:p>
+    <w:p>
+      <w:pPr>
+        <w:rPr>
+          <w:rFonts w:ascii="Times New Roman" w:hAnsi="Times New Roman" w:cs="Times New Roman"/>
+          <w:sz w:val="24"/>
+          <w:szCs w:val="24"/>
+        </w:rPr>
+      </w:pPr>
+      <w:r>
+        <w:rPr>
+          <w:rFonts w:ascii="Times New Roman" w:hAnsi="Times New Roman" w:cs="Times New Roman"/>
+          <w:sz w:val="24"/>
+          <w:szCs w:val="24"/>
+        </w:rPr>
+        <w:t xml:space="preserve">Kivonatok: A blogbejegyzésekhez és hírekhez létrehoznék </w:t>
+      </w:r>
+      <w:proofErr w:type="gramStart"/>
+      <w:r>
+        <w:rPr>
+          <w:rFonts w:ascii="Times New Roman" w:hAnsi="Times New Roman" w:cs="Times New Roman"/>
+          <w:sz w:val="24"/>
+          <w:szCs w:val="24"/>
+        </w:rPr>
+        <w:t>kivonatokat(</w:t>
+      </w:r>
+      <w:proofErr w:type="gramEnd"/>
+      <w:r>
+        <w:rPr>
+          <w:rFonts w:ascii="Times New Roman" w:hAnsi="Times New Roman" w:cs="Times New Roman"/>
+          <w:sz w:val="24"/>
+          <w:szCs w:val="24"/>
+        </w:rPr>
+        <w:t>rövid tartalom ami csak a kártyákon látszik de a megnyitást követően a teljes tartalom jelenik meg, ezeket EXCERPT-</w:t>
+      </w:r>
+      <w:proofErr w:type="spellStart"/>
+      <w:r>
+        <w:rPr>
+          <w:rFonts w:ascii="Times New Roman" w:hAnsi="Times New Roman" w:cs="Times New Roman"/>
+          <w:sz w:val="24"/>
+          <w:szCs w:val="24"/>
+        </w:rPr>
+        <w:t>nek</w:t>
+      </w:r>
+      <w:proofErr w:type="spellEnd"/>
+      <w:r>
+        <w:rPr>
+          <w:rFonts w:ascii="Times New Roman" w:hAnsi="Times New Roman" w:cs="Times New Roman"/>
+          <w:sz w:val="24"/>
+          <w:szCs w:val="24"/>
+        </w:rPr>
+        <w:t xml:space="preserve"> nevezzük szakzsargonban) a megjelenítés során. – Így az adatforgalmak használatát csökkenthetjük. Ezt szintén adatbázisban lehetne lekezelni. Itt szintén egy új mezőt hoznék létre az </w:t>
+      </w:r>
+      <w:proofErr w:type="gramStart"/>
+      <w:r>
+        <w:rPr>
+          <w:rFonts w:ascii="Times New Roman" w:hAnsi="Times New Roman" w:cs="Times New Roman"/>
+          <w:sz w:val="24"/>
+          <w:szCs w:val="24"/>
+        </w:rPr>
+        <w:t>adatbázisban</w:t>
+      </w:r>
+      <w:proofErr w:type="gramEnd"/>
+      <w:r>
+        <w:rPr>
+          <w:rFonts w:ascii="Times New Roman" w:hAnsi="Times New Roman" w:cs="Times New Roman"/>
+          <w:sz w:val="24"/>
+          <w:szCs w:val="24"/>
+        </w:rPr>
+        <w:t xml:space="preserve"> ami mondjuk a VARCHAR maximális 255-karaktereit használni fel. </w:t>
+      </w:r>
+    </w:p>
+    <w:p>
+      <w:pPr>
+        <w:rPr>
+          <w:rFonts w:ascii="Times New Roman" w:hAnsi="Times New Roman" w:cs="Times New Roman"/>
+          <w:sz w:val="24"/>
+          <w:szCs w:val="24"/>
+        </w:rPr>
+      </w:pPr>
+      <w:r>
+        <w:rPr>
+          <w:rFonts w:ascii="Times New Roman" w:hAnsi="Times New Roman" w:cs="Times New Roman"/>
+          <w:sz w:val="24"/>
+          <w:szCs w:val="24"/>
+        </w:rPr>
+        <w:lastRenderedPageBreak/>
+        <w:t xml:space="preserve">Képek: További kreativitásként díszíteni lehetne a bejegyzéseket </w:t>
+      </w:r>
+      <w:proofErr w:type="gramStart"/>
+      <w:r>
+        <w:rPr>
+          <w:rFonts w:ascii="Times New Roman" w:hAnsi="Times New Roman" w:cs="Times New Roman"/>
+          <w:sz w:val="24"/>
+          <w:szCs w:val="24"/>
+        </w:rPr>
+        <w:t>képekkel</w:t>
+      </w:r>
+      <w:proofErr w:type="gramEnd"/>
+      <w:r>
+        <w:rPr>
+          <w:rFonts w:ascii="Times New Roman" w:hAnsi="Times New Roman" w:cs="Times New Roman"/>
+          <w:sz w:val="24"/>
+          <w:szCs w:val="24"/>
+        </w:rPr>
+        <w:t xml:space="preserve"> amelyeket a tárhelyen(szerveren) tárolnék és ezeket kliensoldali programozásban valósítanék meg.</w:t>
+      </w:r>
+    </w:p>
+    <w:p>
+      <w:pPr>
+        <w:rPr>
+          <w:rFonts w:ascii="Times New Roman" w:hAnsi="Times New Roman" w:cs="Times New Roman"/>
+          <w:sz w:val="24"/>
+          <w:szCs w:val="24"/>
+        </w:rPr>
+      </w:pPr>
+      <w:r>
+        <w:rPr>
+          <w:rFonts w:ascii="Times New Roman" w:hAnsi="Times New Roman" w:cs="Times New Roman"/>
+          <w:sz w:val="24"/>
+          <w:szCs w:val="24"/>
+        </w:rPr>
+        <w:t xml:space="preserve">Előző-tovább navigálás: A teljes bejegyzéseket úgynevezett </w:t>
+      </w:r>
+      <w:proofErr w:type="spellStart"/>
+      <w:r>
+        <w:rPr>
+          <w:rFonts w:ascii="Times New Roman" w:hAnsi="Times New Roman" w:cs="Times New Roman"/>
+          <w:sz w:val="24"/>
+          <w:szCs w:val="24"/>
+        </w:rPr>
+        <w:t>Paginationnal</w:t>
+      </w:r>
+      <w:proofErr w:type="spellEnd"/>
+      <w:r>
+        <w:rPr>
+          <w:rFonts w:ascii="Times New Roman" w:hAnsi="Times New Roman" w:cs="Times New Roman"/>
+          <w:sz w:val="24"/>
+          <w:szCs w:val="24"/>
+        </w:rPr>
+        <w:t xml:space="preserve"> látnék el. Ezek az „Előző oldal” és „Következő oldal” szövegű hivatkozásokat jelenítenék meg. Erre főként akkor lehet </w:t>
+      </w:r>
+      <w:proofErr w:type="gramStart"/>
+      <w:r>
+        <w:rPr>
+          <w:rFonts w:ascii="Times New Roman" w:hAnsi="Times New Roman" w:cs="Times New Roman"/>
+          <w:sz w:val="24"/>
+          <w:szCs w:val="24"/>
+        </w:rPr>
+        <w:t>szükség</w:t>
+      </w:r>
+      <w:proofErr w:type="gramEnd"/>
+      <w:r>
+        <w:rPr>
+          <w:rFonts w:ascii="Times New Roman" w:hAnsi="Times New Roman" w:cs="Times New Roman"/>
+          <w:sz w:val="24"/>
+          <w:szCs w:val="24"/>
+        </w:rPr>
+        <w:t xml:space="preserve"> ha már sok bejegyzést kell megjeleníteni.</w:t>
+      </w:r>
     </w:p>
     <w:p/>
     <w:p>
@@ -35214,7 +35787,7 @@
           <w:szCs w:val="24"/>
         </w:rPr>
       </w:pPr>
-      <w:bookmarkStart w:id="28" w:name="_Toc164024642"/>
+      <w:bookmarkStart w:id="31" w:name="_Toc164032266"/>
       <w:r>
         <w:rPr>
           <w:rFonts w:ascii="Times New Roman" w:hAnsi="Times New Roman" w:cs="Times New Roman"/>
@@ -35223,26 +35796,26 @@
         </w:rPr>
         <w:t>Felhasznált irodalmak</w:t>
       </w:r>
-      <w:bookmarkEnd w:id="28"/>
-    </w:p>
-    <w:p>
-      <w:pPr>
-        <w:rPr>
-          <w:rFonts w:ascii="Times New Roman" w:hAnsi="Times New Roman" w:cs="Times New Roman"/>
-          <w:sz w:val="24"/>
-          <w:szCs w:val="24"/>
-        </w:rPr>
-      </w:pPr>
-    </w:p>
-    <w:p>
-      <w:pPr>
-        <w:rPr>
-          <w:rFonts w:ascii="Times New Roman" w:hAnsi="Times New Roman" w:cs="Times New Roman"/>
-          <w:sz w:val="24"/>
-          <w:szCs w:val="24"/>
-        </w:rPr>
-      </w:pPr>
-      <w:hyperlink r:id="rId39" w:history="1">
+      <w:bookmarkEnd w:id="31"/>
+    </w:p>
+    <w:p>
+      <w:pPr>
+        <w:rPr>
+          <w:rFonts w:ascii="Times New Roman" w:hAnsi="Times New Roman" w:cs="Times New Roman"/>
+          <w:sz w:val="24"/>
+          <w:szCs w:val="24"/>
+        </w:rPr>
+      </w:pPr>
+    </w:p>
+    <w:p>
+      <w:pPr>
+        <w:rPr>
+          <w:rFonts w:ascii="Times New Roman" w:hAnsi="Times New Roman" w:cs="Times New Roman"/>
+          <w:sz w:val="24"/>
+          <w:szCs w:val="24"/>
+        </w:rPr>
+      </w:pPr>
+      <w:hyperlink r:id="rId40" w:history="1">
         <w:r>
           <w:rPr>
             <w:rStyle w:val="Hiperhivatkozs"/>
@@ -35262,7 +35835,7 @@
           <w:szCs w:val="24"/>
         </w:rPr>
       </w:pPr>
-      <w:hyperlink r:id="rId40" w:history="1">
+      <w:hyperlink r:id="rId41" w:history="1">
         <w:r>
           <w:rPr>
             <w:rStyle w:val="Hiperhivatkozs"/>
@@ -35282,7 +35855,7 @@
           <w:szCs w:val="24"/>
         </w:rPr>
       </w:pPr>
-      <w:hyperlink r:id="rId41" w:history="1">
+      <w:hyperlink r:id="rId42" w:history="1">
         <w:r>
           <w:rPr>
             <w:rStyle w:val="Hiperhivatkozs"/>
@@ -35303,7 +35876,7 @@
           <w:szCs w:val="24"/>
         </w:rPr>
       </w:pPr>
-      <w:hyperlink r:id="rId42" w:history="1">
+      <w:hyperlink r:id="rId43" w:history="1">
         <w:r>
           <w:rPr>
             <w:rStyle w:val="Hiperhivatkozs"/>
@@ -35323,7 +35896,7 @@
           <w:szCs w:val="24"/>
         </w:rPr>
       </w:pPr>
-      <w:hyperlink r:id="rId43" w:history="1">
+      <w:hyperlink r:id="rId44" w:history="1">
         <w:r>
           <w:rPr>
             <w:rStyle w:val="Hiperhivatkozs"/>
@@ -35343,7 +35916,7 @@
           <w:szCs w:val="24"/>
         </w:rPr>
       </w:pPr>
-      <w:hyperlink r:id="rId44" w:history="1">
+      <w:hyperlink r:id="rId45" w:history="1">
         <w:r>
           <w:rPr>
             <w:rStyle w:val="Hiperhivatkozs"/>
@@ -35363,7 +35936,7 @@
           <w:szCs w:val="24"/>
         </w:rPr>
       </w:pPr>
-      <w:hyperlink r:id="rId45" w:history="1">
+      <w:hyperlink r:id="rId46" w:history="1">
         <w:r>
           <w:rPr>
             <w:rStyle w:val="Hiperhivatkozs"/>
@@ -35397,7 +35970,7 @@
 </file>
 
 <file path=word/endnotes.xml><?xml version="1.0" encoding="utf-8"?>
-<w:endnotes xmlns:wpc="http://schemas.microsoft.com/office/word/2010/wordprocessingCanvas" xmlns:cx="http://schemas.microsoft.com/office/drawing/2014/chartex" xmlns:cx1="http://schemas.microsoft.com/office/drawing/2015/9/8/chartex" xmlns:cx2="http://schemas.microsoft.com/office/drawing/2015/10/21/chartex" xmlns:cx3="http://schemas.microsoft.com/office/drawing/2016/5/9/chartex" xmlns:cx4="http://schemas.microsoft.com/office/drawing/2016/5/10/chartex" xmlns:cx5="http://schemas.microsoft.com/office/drawing/2016/5/11/chartex" xmlns:cx6="http://schemas.microsoft.com/office/drawing/2016/5/12/chartex" xmlns:cx7="http://schemas.microsoft.com/office/drawing/2016/5/13/chartex" xmlns:cx8="http://schemas.microsoft.com/office/drawing/2016/5/14/chartex" xmlns:mc="http://schemas.openxmlformats.org/markup-compatibility/2006" xmlns:aink="http://schemas.microsoft.com/office/drawing/2016/ink" xmlns:am3d="http://schemas.microsoft.com/office/drawing/2017/model3d" xmlns:o="urn:schemas-microsoft-com:office:office" xmlns:r="http://schemas.openxmlformats.org/officeDocument/2006/relationships" xmlns:m="http://schemas.openxmlformats.org/officeDocument/2006/math" xmlns:v="urn:schemas-microsoft-com:vml" xmlns:wp14="http://schemas.microsoft.com/office/word/2010/wordprocessingDrawing" xmlns:wp="http://schemas.openxmlformats.org/drawingml/2006/wordprocessingDrawing" xmlns:w10="urn:schemas-microsoft-com:office:word" xmlns:w="http://schemas.openxmlformats.org/wordprocessingml/2006/main" xmlns:w14="http://schemas.microsoft.com/office/word/2010/wordml" xmlns:w15="http://schemas.microsoft.com/office/word/2012/wordml" xmlns:w16cex="http://schemas.microsoft.com/office/word/2018/wordml/cex" xmlns:w16cid="http://schemas.microsoft.com/office/word/2016/wordml/cid" xmlns:w16="http://schemas.microsoft.com/office/word/2018/wordml" xmlns:w16sdtdh="http://schemas.microsoft.com/office/word/2020/wordml/sdtdatahash" xmlns:w16se="http://schemas.microsoft.com/office/word/2015/wordml/symex" xmlns:wpg="http://schemas.microsoft.com/office/word/2010/wordprocessingGroup" xmlns:wpi="http://schemas.microsoft.com/office/word/2010/wordprocessingInk" xmlns:wne="http://schemas.microsoft.com/office/word/2006/wordml" xmlns:wps="http://schemas.microsoft.com/office/word/2010/wordprocessingShape" mc:Ignorable="w14 w15 w16se w16cid w16 w16cex w16sdtdh wp14">
+<w:endnotes xmlns:wpc="http://schemas.microsoft.com/office/word/2010/wordprocessingCanvas" xmlns:cx="http://schemas.microsoft.com/office/drawing/2014/chartex" xmlns:cx1="http://schemas.microsoft.com/office/drawing/2015/9/8/chartex" xmlns:cx2="http://schemas.microsoft.com/office/drawing/2015/10/21/chartex" xmlns:cx3="http://schemas.microsoft.com/office/drawing/2016/5/9/chartex" xmlns:cx4="http://schemas.microsoft.com/office/drawing/2016/5/10/chartex" xmlns:cx5="http://schemas.microsoft.com/office/drawing/2016/5/11/chartex" xmlns:cx6="http://schemas.microsoft.com/office/drawing/2016/5/12/chartex" xmlns:cx7="http://schemas.microsoft.com/office/drawing/2016/5/13/chartex" xmlns:cx8="http://schemas.microsoft.com/office/drawing/2016/5/14/chartex" xmlns:mc="http://schemas.openxmlformats.org/markup-compatibility/2006" xmlns:aink="http://schemas.microsoft.com/office/drawing/2016/ink" xmlns:am3d="http://schemas.microsoft.com/office/drawing/2017/model3d" xmlns:o="urn:schemas-microsoft-com:office:office" xmlns:oel="http://schemas.microsoft.com/office/2019/extlst" xmlns:r="http://schemas.openxmlformats.org/officeDocument/2006/relationships" xmlns:m="http://schemas.openxmlformats.org/officeDocument/2006/math" xmlns:v="urn:schemas-microsoft-com:vml" xmlns:wp14="http://schemas.microsoft.com/office/word/2010/wordprocessingDrawing" xmlns:wp="http://schemas.openxmlformats.org/drawingml/2006/wordprocessingDrawing" xmlns:w10="urn:schemas-microsoft-com:office:word" xmlns:w="http://schemas.openxmlformats.org/wordprocessingml/2006/main" xmlns:w14="http://schemas.microsoft.com/office/word/2010/wordml" xmlns:w15="http://schemas.microsoft.com/office/word/2012/wordml" xmlns:w16cex="http://schemas.microsoft.com/office/word/2018/wordml/cex" xmlns:w16cid="http://schemas.microsoft.com/office/word/2016/wordml/cid" xmlns:w16="http://schemas.microsoft.com/office/word/2018/wordml" xmlns:w16sdtdh="http://schemas.microsoft.com/office/word/2020/wordml/sdtdatahash" xmlns:w16se="http://schemas.microsoft.com/office/word/2015/wordml/symex" xmlns:wpg="http://schemas.microsoft.com/office/word/2010/wordprocessingGroup" xmlns:wpi="http://schemas.microsoft.com/office/word/2010/wordprocessingInk" xmlns:wne="http://schemas.microsoft.com/office/word/2006/wordml" xmlns:wps="http://schemas.microsoft.com/office/word/2010/wordprocessingShape" mc:Ignorable="w14 w15 w16se w16cid w16 w16cex w16sdtdh wp14">
   <w:endnote w:type="separator" w:id="-1">
     <w:p>
       <w:pPr>
@@ -35422,7 +35995,7 @@
 </file>
 
 <file path=word/footer1.xml><?xml version="1.0" encoding="utf-8"?>
-<w:ftr xmlns:wpc="http://schemas.microsoft.com/office/word/2010/wordprocessingCanvas" xmlns:cx="http://schemas.microsoft.com/office/drawing/2014/chartex" xmlns:cx1="http://schemas.microsoft.com/office/drawing/2015/9/8/chartex" xmlns:cx2="http://schemas.microsoft.com/office/drawing/2015/10/21/chartex" xmlns:cx3="http://schemas.microsoft.com/office/drawing/2016/5/9/chartex" xmlns:cx4="http://schemas.microsoft.com/office/drawing/2016/5/10/chartex" xmlns:cx5="http://schemas.microsoft.com/office/drawing/2016/5/11/chartex" xmlns:cx6="http://schemas.microsoft.com/office/drawing/2016/5/12/chartex" xmlns:cx7="http://schemas.microsoft.com/office/drawing/2016/5/13/chartex" xmlns:cx8="http://schemas.microsoft.com/office/drawing/2016/5/14/chartex" xmlns:mc="http://schemas.openxmlformats.org/markup-compatibility/2006" xmlns:aink="http://schemas.microsoft.com/office/drawing/2016/ink" xmlns:am3d="http://schemas.microsoft.com/office/drawing/2017/model3d" xmlns:o="urn:schemas-microsoft-com:office:office" xmlns:r="http://schemas.openxmlformats.org/officeDocument/2006/relationships" xmlns:m="http://schemas.openxmlformats.org/officeDocument/2006/math" xmlns:v="urn:schemas-microsoft-com:vml" xmlns:wp14="http://schemas.microsoft.com/office/word/2010/wordprocessingDrawing" xmlns:wp="http://schemas.openxmlformats.org/drawingml/2006/wordprocessingDrawing" xmlns:w10="urn:schemas-microsoft-com:office:word" xmlns:w="http://schemas.openxmlformats.org/wordprocessingml/2006/main" xmlns:w14="http://schemas.microsoft.com/office/word/2010/wordml" xmlns:w15="http://schemas.microsoft.com/office/word/2012/wordml" xmlns:w16cex="http://schemas.microsoft.com/office/word/2018/wordml/cex" xmlns:w16cid="http://schemas.microsoft.com/office/word/2016/wordml/cid" xmlns:w16="http://schemas.microsoft.com/office/word/2018/wordml" xmlns:w16sdtdh="http://schemas.microsoft.com/office/word/2020/wordml/sdtdatahash" xmlns:w16se="http://schemas.microsoft.com/office/word/2015/wordml/symex" xmlns:wpg="http://schemas.microsoft.com/office/word/2010/wordprocessingGroup" xmlns:wpi="http://schemas.microsoft.com/office/word/2010/wordprocessingInk" xmlns:wne="http://schemas.microsoft.com/office/word/2006/wordml" xmlns:wps="http://schemas.microsoft.com/office/word/2010/wordprocessingShape" mc:Ignorable="w14 w15 w16se w16cid w16 w16cex w16sdtdh wp14">
+<w:ftr xmlns:wpc="http://schemas.microsoft.com/office/word/2010/wordprocessingCanvas" xmlns:cx="http://schemas.microsoft.com/office/drawing/2014/chartex" xmlns:cx1="http://schemas.microsoft.com/office/drawing/2015/9/8/chartex" xmlns:cx2="http://schemas.microsoft.com/office/drawing/2015/10/21/chartex" xmlns:cx3="http://schemas.microsoft.com/office/drawing/2016/5/9/chartex" xmlns:cx4="http://schemas.microsoft.com/office/drawing/2016/5/10/chartex" xmlns:cx5="http://schemas.microsoft.com/office/drawing/2016/5/11/chartex" xmlns:cx6="http://schemas.microsoft.com/office/drawing/2016/5/12/chartex" xmlns:cx7="http://schemas.microsoft.com/office/drawing/2016/5/13/chartex" xmlns:cx8="http://schemas.microsoft.com/office/drawing/2016/5/14/chartex" xmlns:mc="http://schemas.openxmlformats.org/markup-compatibility/2006" xmlns:aink="http://schemas.microsoft.com/office/drawing/2016/ink" xmlns:am3d="http://schemas.microsoft.com/office/drawing/2017/model3d" xmlns:o="urn:schemas-microsoft-com:office:office" xmlns:oel="http://schemas.microsoft.com/office/2019/extlst" xmlns:r="http://schemas.openxmlformats.org/officeDocument/2006/relationships" xmlns:m="http://schemas.openxmlformats.org/officeDocument/2006/math" xmlns:v="urn:schemas-microsoft-com:vml" xmlns:wp14="http://schemas.microsoft.com/office/word/2010/wordprocessingDrawing" xmlns:wp="http://schemas.openxmlformats.org/drawingml/2006/wordprocessingDrawing" xmlns:w10="urn:schemas-microsoft-com:office:word" xmlns:w="http://schemas.openxmlformats.org/wordprocessingml/2006/main" xmlns:w14="http://schemas.microsoft.com/office/word/2010/wordml" xmlns:w15="http://schemas.microsoft.com/office/word/2012/wordml" xmlns:w16cex="http://schemas.microsoft.com/office/word/2018/wordml/cex" xmlns:w16cid="http://schemas.microsoft.com/office/word/2016/wordml/cid" xmlns:w16="http://schemas.microsoft.com/office/word/2018/wordml" xmlns:w16sdtdh="http://schemas.microsoft.com/office/word/2020/wordml/sdtdatahash" xmlns:w16se="http://schemas.microsoft.com/office/word/2015/wordml/symex" xmlns:wpg="http://schemas.microsoft.com/office/word/2010/wordprocessingGroup" xmlns:wpi="http://schemas.microsoft.com/office/word/2010/wordprocessingInk" xmlns:wne="http://schemas.microsoft.com/office/word/2006/wordml" xmlns:wps="http://schemas.microsoft.com/office/word/2010/wordprocessingShape" mc:Ignorable="w14 w15 w16se w16cid w16 w16cex w16sdtdh wp14">
   <w:p>
     <w:pPr>
       <w:pStyle w:val="llb"/>
@@ -35441,7 +36014,6 @@
         <w:docPartUnique/>
       </w:docPartObj>
     </w:sdtPr>
-    <w:sdtEndPr/>
     <w:sdtContent>
       <w:p>
         <w:pPr>
@@ -35470,7 +36042,7 @@
 </file>
 
 <file path=word/footnotes.xml><?xml version="1.0" encoding="utf-8"?>
-<w:footnotes xmlns:wpc="http://schemas.microsoft.com/office/word/2010/wordprocessingCanvas" xmlns:cx="http://schemas.microsoft.com/office/drawing/2014/chartex" xmlns:cx1="http://schemas.microsoft.com/office/drawing/2015/9/8/chartex" xmlns:cx2="http://schemas.microsoft.com/office/drawing/2015/10/21/chartex" xmlns:cx3="http://schemas.microsoft.com/office/drawing/2016/5/9/chartex" xmlns:cx4="http://schemas.microsoft.com/office/drawing/2016/5/10/chartex" xmlns:cx5="http://schemas.microsoft.com/office/drawing/2016/5/11/chartex" xmlns:cx6="http://schemas.microsoft.com/office/drawing/2016/5/12/chartex" xmlns:cx7="http://schemas.microsoft.com/office/drawing/2016/5/13/chartex" xmlns:cx8="http://schemas.microsoft.com/office/drawing/2016/5/14/chartex" xmlns:mc="http://schemas.openxmlformats.org/markup-compatibility/2006" xmlns:aink="http://schemas.microsoft.com/office/drawing/2016/ink" xmlns:am3d="http://schemas.microsoft.com/office/drawing/2017/model3d" xmlns:o="urn:schemas-microsoft-com:office:office" xmlns:r="http://schemas.openxmlformats.org/officeDocument/2006/relationships" xmlns:m="http://schemas.openxmlformats.org/officeDocument/2006/math" xmlns:v="urn:schemas-microsoft-com:vml" xmlns:wp14="http://schemas.microsoft.com/office/word/2010/wordprocessingDrawing" xmlns:wp="http://schemas.openxmlformats.org/drawingml/2006/wordprocessingDrawing" xmlns:w10="urn:schemas-microsoft-com:office:word" xmlns:w="http://schemas.openxmlformats.org/wordprocessingml/2006/main" xmlns:w14="http://schemas.microsoft.com/office/word/2010/wordml" xmlns:w15="http://schemas.microsoft.com/office/word/2012/wordml" xmlns:w16cex="http://schemas.microsoft.com/office/word/2018/wordml/cex" xmlns:w16cid="http://schemas.microsoft.com/office/word/2016/wordml/cid" xmlns:w16="http://schemas.microsoft.com/office/word/2018/wordml" xmlns:w16sdtdh="http://schemas.microsoft.com/office/word/2020/wordml/sdtdatahash" xmlns:w16se="http://schemas.microsoft.com/office/word/2015/wordml/symex" xmlns:wpg="http://schemas.microsoft.com/office/word/2010/wordprocessingGroup" xmlns:wpi="http://schemas.microsoft.com/office/word/2010/wordprocessingInk" xmlns:wne="http://schemas.microsoft.com/office/word/2006/wordml" xmlns:wps="http://schemas.microsoft.com/office/word/2010/wordprocessingShape" mc:Ignorable="w14 w15 w16se w16cid w16 w16cex w16sdtdh wp14">
+<w:footnotes xmlns:wpc="http://schemas.microsoft.com/office/word/2010/wordprocessingCanvas" xmlns:cx="http://schemas.microsoft.com/office/drawing/2014/chartex" xmlns:cx1="http://schemas.microsoft.com/office/drawing/2015/9/8/chartex" xmlns:cx2="http://schemas.microsoft.com/office/drawing/2015/10/21/chartex" xmlns:cx3="http://schemas.microsoft.com/office/drawing/2016/5/9/chartex" xmlns:cx4="http://schemas.microsoft.com/office/drawing/2016/5/10/chartex" xmlns:cx5="http://schemas.microsoft.com/office/drawing/2016/5/11/chartex" xmlns:cx6="http://schemas.microsoft.com/office/drawing/2016/5/12/chartex" xmlns:cx7="http://schemas.microsoft.com/office/drawing/2016/5/13/chartex" xmlns:cx8="http://schemas.microsoft.com/office/drawing/2016/5/14/chartex" xmlns:mc="http://schemas.openxmlformats.org/markup-compatibility/2006" xmlns:aink="http://schemas.microsoft.com/office/drawing/2016/ink" xmlns:am3d="http://schemas.microsoft.com/office/drawing/2017/model3d" xmlns:o="urn:schemas-microsoft-com:office:office" xmlns:oel="http://schemas.microsoft.com/office/2019/extlst" xmlns:r="http://schemas.openxmlformats.org/officeDocument/2006/relationships" xmlns:m="http://schemas.openxmlformats.org/officeDocument/2006/math" xmlns:v="urn:schemas-microsoft-com:vml" xmlns:wp14="http://schemas.microsoft.com/office/word/2010/wordprocessingDrawing" xmlns:wp="http://schemas.openxmlformats.org/drawingml/2006/wordprocessingDrawing" xmlns:w10="urn:schemas-microsoft-com:office:word" xmlns:w="http://schemas.openxmlformats.org/wordprocessingml/2006/main" xmlns:w14="http://schemas.microsoft.com/office/word/2010/wordml" xmlns:w15="http://schemas.microsoft.com/office/word/2012/wordml" xmlns:w16cex="http://schemas.microsoft.com/office/word/2018/wordml/cex" xmlns:w16cid="http://schemas.microsoft.com/office/word/2016/wordml/cid" xmlns:w16="http://schemas.microsoft.com/office/word/2018/wordml" xmlns:w16sdtdh="http://schemas.microsoft.com/office/word/2020/wordml/sdtdatahash" xmlns:w16se="http://schemas.microsoft.com/office/word/2015/wordml/symex" xmlns:wpg="http://schemas.microsoft.com/office/word/2010/wordprocessingGroup" xmlns:wpi="http://schemas.microsoft.com/office/word/2010/wordprocessingInk" xmlns:wne="http://schemas.microsoft.com/office/word/2006/wordml" xmlns:wps="http://schemas.microsoft.com/office/word/2010/wordprocessingShape" mc:Ignorable="w14 w15 w16se w16cid w16 w16cex w16sdtdh wp14">
   <w:footnote w:type="separator" w:id="-1">
     <w:p>
       <w:pPr>
@@ -35514,7 +36086,7 @@
 </file>
 
 <file path=word/numbering.xml><?xml version="1.0" encoding="utf-8"?>
-<w:numbering xmlns:wpc="http://schemas.microsoft.com/office/word/2010/wordprocessingCanvas" xmlns:cx="http://schemas.microsoft.com/office/drawing/2014/chartex" xmlns:cx1="http://schemas.microsoft.com/office/drawing/2015/9/8/chartex" xmlns:cx2="http://schemas.microsoft.com/office/drawing/2015/10/21/chartex" xmlns:cx3="http://schemas.microsoft.com/office/drawing/2016/5/9/chartex" xmlns:cx4="http://schemas.microsoft.com/office/drawing/2016/5/10/chartex" xmlns:cx5="http://schemas.microsoft.com/office/drawing/2016/5/11/chartex" xmlns:cx6="http://schemas.microsoft.com/office/drawing/2016/5/12/chartex" xmlns:cx7="http://schemas.microsoft.com/office/drawing/2016/5/13/chartex" xmlns:cx8="http://schemas.microsoft.com/office/drawing/2016/5/14/chartex" xmlns:mc="http://schemas.openxmlformats.org/markup-compatibility/2006" xmlns:aink="http://schemas.microsoft.com/office/drawing/2016/ink" xmlns:am3d="http://schemas.microsoft.com/office/drawing/2017/model3d" xmlns:o="urn:schemas-microsoft-com:office:office" xmlns:r="http://schemas.openxmlformats.org/officeDocument/2006/relationships" xmlns:m="http://schemas.openxmlformats.org/officeDocument/2006/math" xmlns:v="urn:schemas-microsoft-com:vml" xmlns:wp14="http://schemas.microsoft.com/office/word/2010/wordprocessingDrawing" xmlns:wp="http://schemas.openxmlformats.org/drawingml/2006/wordprocessingDrawing" xmlns:w10="urn:schemas-microsoft-com:office:word" xmlns:w="http://schemas.openxmlformats.org/wordprocessingml/2006/main" xmlns:w14="http://schemas.microsoft.com/office/word/2010/wordml" xmlns:w15="http://schemas.microsoft.com/office/word/2012/wordml" xmlns:w16cex="http://schemas.microsoft.com/office/word/2018/wordml/cex" xmlns:w16cid="http://schemas.microsoft.com/office/word/2016/wordml/cid" xmlns:w16="http://schemas.microsoft.com/office/word/2018/wordml" xmlns:w16sdtdh="http://schemas.microsoft.com/office/word/2020/wordml/sdtdatahash" xmlns:w16se="http://schemas.microsoft.com/office/word/2015/wordml/symex" xmlns:wpg="http://schemas.microsoft.com/office/word/2010/wordprocessingGroup" xmlns:wpi="http://schemas.microsoft.com/office/word/2010/wordprocessingInk" xmlns:wne="http://schemas.microsoft.com/office/word/2006/wordml" xmlns:wps="http://schemas.microsoft.com/office/word/2010/wordprocessingShape" mc:Ignorable="w14 w15 w16se w16cid w16 w16cex w16sdtdh wp14">
+<w:numbering xmlns:wpc="http://schemas.microsoft.com/office/word/2010/wordprocessingCanvas" xmlns:cx="http://schemas.microsoft.com/office/drawing/2014/chartex" xmlns:cx1="http://schemas.microsoft.com/office/drawing/2015/9/8/chartex" xmlns:cx2="http://schemas.microsoft.com/office/drawing/2015/10/21/chartex" xmlns:cx3="http://schemas.microsoft.com/office/drawing/2016/5/9/chartex" xmlns:cx4="http://schemas.microsoft.com/office/drawing/2016/5/10/chartex" xmlns:cx5="http://schemas.microsoft.com/office/drawing/2016/5/11/chartex" xmlns:cx6="http://schemas.microsoft.com/office/drawing/2016/5/12/chartex" xmlns:cx7="http://schemas.microsoft.com/office/drawing/2016/5/13/chartex" xmlns:cx8="http://schemas.microsoft.com/office/drawing/2016/5/14/chartex" xmlns:mc="http://schemas.openxmlformats.org/markup-compatibility/2006" xmlns:aink="http://schemas.microsoft.com/office/drawing/2016/ink" xmlns:am3d="http://schemas.microsoft.com/office/drawing/2017/model3d" xmlns:o="urn:schemas-microsoft-com:office:office" xmlns:oel="http://schemas.microsoft.com/office/2019/extlst" xmlns:r="http://schemas.openxmlformats.org/officeDocument/2006/relationships" xmlns:m="http://schemas.openxmlformats.org/officeDocument/2006/math" xmlns:v="urn:schemas-microsoft-com:vml" xmlns:wp14="http://schemas.microsoft.com/office/word/2010/wordprocessingDrawing" xmlns:wp="http://schemas.openxmlformats.org/drawingml/2006/wordprocessingDrawing" xmlns:w10="urn:schemas-microsoft-com:office:word" xmlns:w="http://schemas.openxmlformats.org/wordprocessingml/2006/main" xmlns:w14="http://schemas.microsoft.com/office/word/2010/wordml" xmlns:w15="http://schemas.microsoft.com/office/word/2012/wordml" xmlns:w16cex="http://schemas.microsoft.com/office/word/2018/wordml/cex" xmlns:w16cid="http://schemas.microsoft.com/office/word/2016/wordml/cid" xmlns:w16="http://schemas.microsoft.com/office/word/2018/wordml" xmlns:w16sdtdh="http://schemas.microsoft.com/office/word/2020/wordml/sdtdatahash" xmlns:w16se="http://schemas.microsoft.com/office/word/2015/wordml/symex" xmlns:wpg="http://schemas.microsoft.com/office/word/2010/wordprocessingGroup" xmlns:wpi="http://schemas.microsoft.com/office/word/2010/wordprocessingInk" xmlns:wne="http://schemas.microsoft.com/office/word/2006/wordml" xmlns:wps="http://schemas.microsoft.com/office/word/2010/wordprocessingShape" mc:Ignorable="w14 w15 w16se w16cid w16 w16cex w16sdtdh wp14">
   <w:abstractNum w:abstractNumId="0" w15:restartNumberingAfterBreak="0">
     <w:nsid w:val="0C9446CA"/>
     <w:multiLevelType w:val="hybridMultilevel"/>
@@ -36640,37 +37212,37 @@
       </w:pPr>
     </w:lvl>
   </w:abstractNum>
-  <w:num w:numId="1">
+  <w:num w:numId="1" w16cid:durableId="1290435512">
     <w:abstractNumId w:val="10"/>
   </w:num>
-  <w:num w:numId="2">
+  <w:num w:numId="2" w16cid:durableId="1326083963">
     <w:abstractNumId w:val="8"/>
   </w:num>
-  <w:num w:numId="3">
+  <w:num w:numId="3" w16cid:durableId="914895605">
     <w:abstractNumId w:val="9"/>
   </w:num>
-  <w:num w:numId="4">
+  <w:num w:numId="4" w16cid:durableId="254901170">
     <w:abstractNumId w:val="0"/>
   </w:num>
-  <w:num w:numId="5">
+  <w:num w:numId="5" w16cid:durableId="118111343">
     <w:abstractNumId w:val="5"/>
   </w:num>
-  <w:num w:numId="6">
+  <w:num w:numId="6" w16cid:durableId="1146974652">
     <w:abstractNumId w:val="2"/>
   </w:num>
-  <w:num w:numId="7">
+  <w:num w:numId="7" w16cid:durableId="1199781071">
     <w:abstractNumId w:val="7"/>
   </w:num>
-  <w:num w:numId="8">
+  <w:num w:numId="8" w16cid:durableId="983893508">
     <w:abstractNumId w:val="3"/>
   </w:num>
-  <w:num w:numId="9">
+  <w:num w:numId="9" w16cid:durableId="931663014">
     <w:abstractNumId w:val="1"/>
   </w:num>
-  <w:num w:numId="10">
+  <w:num w:numId="10" w16cid:durableId="585379980">
     <w:abstractNumId w:val="6"/>
   </w:num>
-  <w:num w:numId="11">
+  <w:num w:numId="11" w16cid:durableId="125709086">
     <w:abstractNumId w:val="4"/>
   </w:num>
 </w:numbering>

</xml_diff>